<commit_message>
Alteração no Documento de Requisito
</commit_message>
<xml_diff>
--- a/Projeto Integrador - Especificação Requisitos.docx
+++ b/Projeto Integrador - Especificação Requisitos.docx
@@ -788,7 +788,6 @@
             <w:docPartUnique/>
           </w:docPartObj>
         </w:sdtPr>
-        <w:sdtEndPr/>
         <w:sdtContent>
           <w:r>
             <w:instrText xml:space="preserve"> TOC \h \u \z </w:instrText>
@@ -3405,23 +3404,7 @@
           <w:i/>
           <w:color w:val="0000FF"/>
         </w:rPr>
-        <w:t>[</w:t>
-      </w:r>
-      <w:proofErr w:type="spellStart"/>
-      <w:r>
-        <w:rPr>
-          <w:i/>
-          <w:color w:val="0000FF"/>
-        </w:rPr>
-        <w:t>Esta</w:t>
-      </w:r>
-      <w:proofErr w:type="spellEnd"/>
-      <w:r>
-        <w:rPr>
-          <w:i/>
-          <w:color w:val="0000FF"/>
-        </w:rPr>
-        <w:t xml:space="preserve"> subseção fornece as definições de todos os termos, acrônimos e abreviações requeridos para interpretar adequadamente a </w:t>
+        <w:t xml:space="preserve">[Esta subseção fornece as definições de todos os termos, acrônimos e abreviações requeridos para interpretar adequadamente a </w:t>
       </w:r>
       <w:r>
         <w:rPr>
@@ -3546,23 +3529,7 @@
           <w:i/>
           <w:color w:val="0000FF"/>
         </w:rPr>
-        <w:t>[</w:t>
-      </w:r>
-      <w:proofErr w:type="spellStart"/>
-      <w:r>
-        <w:rPr>
-          <w:i/>
-          <w:color w:val="0000FF"/>
-        </w:rPr>
-        <w:t>Esta</w:t>
-      </w:r>
-      <w:proofErr w:type="spellEnd"/>
-      <w:r>
-        <w:rPr>
-          <w:i/>
-          <w:color w:val="0000FF"/>
-        </w:rPr>
-        <w:t xml:space="preserve"> subseção fornece uma lista completa de todos os documentos mencionados em outra parte na </w:t>
+        <w:t xml:space="preserve">[Esta subseção fornece uma lista completa de todos os documentos mencionados em outra parte na </w:t>
       </w:r>
       <w:r>
         <w:rPr>
@@ -3615,23 +3582,7 @@
           <w:i/>
           <w:color w:val="0000FF"/>
         </w:rPr>
-        <w:t>[</w:t>
-      </w:r>
-      <w:proofErr w:type="spellStart"/>
-      <w:r>
-        <w:rPr>
-          <w:i/>
-          <w:color w:val="0000FF"/>
-        </w:rPr>
-        <w:t>Esta</w:t>
-      </w:r>
-      <w:proofErr w:type="spellEnd"/>
-      <w:r>
-        <w:rPr>
-          <w:i/>
-          <w:color w:val="0000FF"/>
-        </w:rPr>
-        <w:t xml:space="preserve"> subseção descreve o que o restante da </w:t>
+        <w:t xml:space="preserve">[Esta subseção descreve o que o restante da </w:t>
       </w:r>
       <w:r>
         <w:rPr>
@@ -3688,7 +3639,23 @@
         <w:t>utilizado é a impressão dos treinos em papel</w:t>
       </w:r>
       <w:r>
-        <w:t xml:space="preserve"> .</w:t>
+        <w:t xml:space="preserve">, o que é um problema, porque durante o treino o aluno acaba suando e inevitavelmente acaba lhe danificando, assim será necessário realizar outra impressão, resultando em um consumo de papel desnecessário. </w:t>
+      </w:r>
+    </w:p>
+    <w:p>
+      <w:pPr>
+        <w:pBdr>
+          <w:top w:val="nil"/>
+          <w:left w:val="nil"/>
+          <w:bottom w:val="nil"/>
+          <w:right w:val="nil"/>
+          <w:between w:val="nil"/>
+        </w:pBdr>
+        <w:spacing w:before="120" w:after="120"/>
+        <w:ind w:left="763"/>
+      </w:pPr>
+      <w:r>
+        <w:t>Através da aplicação o aluno terá condições de consultar seus treinos padrão ABC, verificando suas descrições (peso, repetições e tempo de descanso) e vídeo de demonstração de cada exercício; solicitar suas avaliações anteriores; Dica de substituição de exercício para quando o aparelho listado no treino já se encontra em uso.</w:t>
       </w:r>
     </w:p>
     <w:p>
@@ -3707,6 +3674,13 @@
           <w:color w:val="0000FF"/>
         </w:rPr>
       </w:pPr>
+      <w:r>
+        <w:t xml:space="preserve">O BullkApp será uma aplicação multiplataforma, para dispositivos mobiles e também WEB, respeitando as </w:t>
+      </w:r>
+      <w:r>
+        <w:lastRenderedPageBreak/>
+        <w:t>premissas do tipo de usuário.</w:t>
+      </w:r>
     </w:p>
     <w:p>
       <w:pPr>
@@ -3737,76 +3711,39 @@
         <w:spacing w:before="120" w:after="120"/>
         <w:ind w:left="763"/>
         <w:rPr>
+          <w:i/>
+          <w:color w:val="0000FF"/>
+        </w:rPr>
+      </w:pPr>
+      <w:r>
+        <w:rPr>
           <w:iCs/>
           <w:color w:val="0000FF"/>
         </w:rPr>
-      </w:pPr>
-    </w:p>
-    <w:p>
-      <w:pPr>
-        <w:pBdr>
-          <w:top w:val="nil"/>
-          <w:left w:val="nil"/>
-          <w:bottom w:val="nil"/>
-          <w:right w:val="nil"/>
-          <w:between w:val="nil"/>
-        </w:pBdr>
-        <w:spacing w:before="120" w:after="120"/>
-        <w:ind w:left="763"/>
-        <w:rPr>
-          <w:iCs/>
-          <w:color w:val="0000FF"/>
-        </w:rPr>
-      </w:pPr>
-    </w:p>
-    <w:p>
-      <w:pPr>
-        <w:pBdr>
-          <w:top w:val="nil"/>
-          <w:left w:val="nil"/>
-          <w:bottom w:val="nil"/>
-          <w:right w:val="nil"/>
-          <w:between w:val="nil"/>
-        </w:pBdr>
-        <w:spacing w:before="120" w:after="120"/>
-        <w:ind w:left="763"/>
-        <w:rPr>
-          <w:i/>
-          <w:color w:val="0000FF"/>
-        </w:rPr>
-      </w:pPr>
-      <w:proofErr w:type="spellStart"/>
-      <w:r>
-        <w:rPr>
-          <w:iCs/>
-          <w:color w:val="0000FF"/>
-        </w:rPr>
         <w:t>sadasdas</w:t>
       </w:r>
-      <w:proofErr w:type="spellEnd"/>
-    </w:p>
-    <w:p>
-      <w:pPr>
-        <w:pBdr>
-          <w:top w:val="nil"/>
-          <w:left w:val="nil"/>
-          <w:bottom w:val="nil"/>
-          <w:right w:val="nil"/>
-          <w:between w:val="nil"/>
-        </w:pBdr>
-        <w:spacing w:before="120" w:after="120"/>
-        <w:ind w:left="763"/>
-        <w:rPr>
-          <w:i/>
-          <w:color w:val="0000FF"/>
-        </w:rPr>
-      </w:pPr>
-      <w:r>
-        <w:rPr>
-          <w:i/>
-          <w:color w:val="0000FF"/>
-        </w:rPr>
-        <w:lastRenderedPageBreak/>
+    </w:p>
+    <w:p>
+      <w:pPr>
+        <w:pBdr>
+          <w:top w:val="nil"/>
+          <w:left w:val="nil"/>
+          <w:bottom w:val="nil"/>
+          <w:right w:val="nil"/>
+          <w:between w:val="nil"/>
+        </w:pBdr>
+        <w:spacing w:before="120" w:after="120"/>
+        <w:ind w:left="763"/>
+        <w:rPr>
+          <w:i/>
+          <w:color w:val="0000FF"/>
+        </w:rPr>
+      </w:pPr>
+      <w:r>
+        <w:rPr>
+          <w:i/>
+          <w:color w:val="0000FF"/>
+        </w:rPr>
         <w:t xml:space="preserve">[Esta seção da </w:t>
       </w:r>
       <w:r>
@@ -4335,6 +4272,7 @@
           <w:i/>
           <w:color w:val="0000FF"/>
         </w:rPr>
+        <w:lastRenderedPageBreak/>
         <w:t>Relatórios: A capacidade de geração de informes será necessária? Declare requisitos para Relatórios.</w:t>
       </w:r>
     </w:p>
@@ -4479,23 +4417,7 @@
           <w:i/>
           <w:color w:val="0000FF"/>
         </w:rPr>
-        <w:t xml:space="preserve">[A descrição do requisito, contendo possíveis regras de negócio aplicadas, caso </w:t>
-      </w:r>
-      <w:proofErr w:type="spellStart"/>
-      <w:r>
-        <w:rPr>
-          <w:i/>
-          <w:color w:val="0000FF"/>
-        </w:rPr>
-        <w:t>existam</w:t>
-      </w:r>
-      <w:proofErr w:type="spellEnd"/>
-      <w:r>
-        <w:rPr>
-          <w:i/>
-          <w:color w:val="0000FF"/>
-        </w:rPr>
-        <w:t xml:space="preserve"> requisitos não funcionais aplicados e registrados em outros itens deve-se fazer menção a eles.]</w:t>
+        <w:t>[A descrição do requisito, contendo possíveis regras de negócio aplicadas, caso existam requisitos não funcionais aplicados e registrados em outros itens deve-se fazer menção a eles.]</w:t>
       </w:r>
     </w:p>
     <w:p>
@@ -4671,23 +4593,7 @@
           <w:i/>
           <w:color w:val="0000FF"/>
         </w:rPr>
-        <w:t xml:space="preserve">Ao capturar requisitos de usabilidade, é uma boa </w:t>
-      </w:r>
-      <w:proofErr w:type="spellStart"/>
-      <w:r>
-        <w:rPr>
-          <w:i/>
-          <w:color w:val="0000FF"/>
-        </w:rPr>
-        <w:t>idéia</w:t>
-      </w:r>
-      <w:proofErr w:type="spellEnd"/>
-      <w:r>
-        <w:rPr>
-          <w:i/>
-          <w:color w:val="0000FF"/>
-        </w:rPr>
-        <w:t xml:space="preserve"> identificar primeiro as questões e preocupações, e então refiná-las em requisitos verificáveis posteriormente. De acordo com uma definição tradicional, a usabilidade consiste de cinco fatores:</w:t>
+        <w:t>Ao capturar requisitos de usabilidade, é uma boa idéia identificar primeiro as questões e preocupações, e então refiná-las em requisitos verificáveis posteriormente. De acordo com uma definição tradicional, a usabilidade consiste de cinco fatores:</w:t>
       </w:r>
     </w:p>
     <w:p>
@@ -4920,6 +4826,7 @@
           <w:i/>
           <w:color w:val="0000FF"/>
         </w:rPr>
+        <w:lastRenderedPageBreak/>
         <w:t>Estilo de Desempenho: Especifica a velocidade que os usuários podem aprender várias tarefas e a velocidade que eles podem executar as tarefas após treinamento.</w:t>
       </w:r>
     </w:p>
@@ -4944,55 +4851,31 @@
           <w:i/>
           <w:color w:val="0000FF"/>
         </w:rPr>
-        <w:t xml:space="preserve">Estilo de Defeito: Melhor do que medir os tempos da tarefa, identifique os defeitos de usabilidade e especifique a </w:t>
-      </w:r>
-      <w:proofErr w:type="spellStart"/>
-      <w:r>
-        <w:rPr>
-          <w:i/>
-          <w:color w:val="0000FF"/>
-        </w:rPr>
-        <w:t>freqüência</w:t>
-      </w:r>
-      <w:proofErr w:type="spellEnd"/>
-      <w:r>
-        <w:rPr>
-          <w:i/>
-          <w:color w:val="0000FF"/>
-        </w:rPr>
-        <w:t xml:space="preserve"> com que eles ocorrem.</w:t>
-      </w:r>
-    </w:p>
-    <w:p>
-      <w:pPr>
-        <w:pBdr>
-          <w:top w:val="nil"/>
-          <w:left w:val="nil"/>
-          <w:bottom w:val="nil"/>
-          <w:right w:val="nil"/>
-          <w:between w:val="nil"/>
-        </w:pBdr>
-        <w:spacing w:before="120" w:after="120"/>
-        <w:ind w:left="763"/>
-        <w:rPr>
-          <w:i/>
-          <w:color w:val="0000FF"/>
-        </w:rPr>
-      </w:pPr>
-      <w:r>
-        <w:rPr>
-          <w:i/>
-          <w:color w:val="0000FF"/>
-        </w:rPr>
-        <w:t xml:space="preserve">Estilo de Diretriz: Especifica a aparência geral e o tempo de resposta da interface de usuário pela </w:t>
-      </w:r>
-      <w:r>
-        <w:rPr>
-          <w:i/>
-          <w:color w:val="0000FF"/>
-        </w:rPr>
-        <w:lastRenderedPageBreak/>
-        <w:t>referência a um padrão aceito e bem definido.</w:t>
+        <w:t>Estilo de Defeito: Melhor do que medir os tempos da tarefa, identifique os defeitos de usabilidade e especifique a freqüência com que eles ocorrem.</w:t>
+      </w:r>
+    </w:p>
+    <w:p>
+      <w:pPr>
+        <w:pBdr>
+          <w:top w:val="nil"/>
+          <w:left w:val="nil"/>
+          <w:bottom w:val="nil"/>
+          <w:right w:val="nil"/>
+          <w:between w:val="nil"/>
+        </w:pBdr>
+        <w:spacing w:before="120" w:after="120"/>
+        <w:ind w:left="763"/>
+        <w:rPr>
+          <w:i/>
+          <w:color w:val="0000FF"/>
+        </w:rPr>
+      </w:pPr>
+      <w:r>
+        <w:rPr>
+          <w:i/>
+          <w:color w:val="0000FF"/>
+        </w:rPr>
+        <w:t>Estilo de Diretriz: Especifica a aparência geral e o tempo de resposta da interface de usuário pela referência a um padrão aceito e bem definido.</w:t>
       </w:r>
     </w:p>
     <w:p>
@@ -5119,23 +5002,7 @@
           <w:i/>
           <w:color w:val="0000FF"/>
         </w:rPr>
-        <w:t xml:space="preserve">Disponibilidade—especifique a porcentagem de tempo disponível ( </w:t>
-      </w:r>
-      <w:proofErr w:type="spellStart"/>
-      <w:r>
-        <w:rPr>
-          <w:i/>
-          <w:color w:val="0000FF"/>
-        </w:rPr>
-        <w:t>xx.xx</w:t>
-      </w:r>
-      <w:proofErr w:type="spellEnd"/>
-      <w:r>
-        <w:rPr>
-          <w:i/>
-          <w:color w:val="0000FF"/>
-        </w:rPr>
-        <w:t>%), as horas de utilização, o acesso de manutenção, as operações de modo degradado e assim por diante.</w:t>
+        <w:t>Disponibilidade—especifique a porcentagem de tempo disponível ( xx.xx%), as horas de utilização, o acesso de manutenção, as operações de modo degradado e assim por diante.</w:t>
       </w:r>
     </w:p>
     <w:p>
@@ -5158,55 +5025,7 @@
           <w:i/>
           <w:color w:val="0000FF"/>
         </w:rPr>
-        <w:t>MTBF (</w:t>
-      </w:r>
-      <w:proofErr w:type="spellStart"/>
-      <w:r>
-        <w:rPr>
-          <w:i/>
-          <w:color w:val="0000FF"/>
-        </w:rPr>
-        <w:t>Mean</w:t>
-      </w:r>
-      <w:proofErr w:type="spellEnd"/>
-      <w:r>
-        <w:rPr>
-          <w:i/>
-          <w:color w:val="0000FF"/>
-        </w:rPr>
-        <w:t xml:space="preserve"> Time </w:t>
-      </w:r>
-      <w:proofErr w:type="spellStart"/>
-      <w:r>
-        <w:rPr>
-          <w:i/>
-          <w:color w:val="0000FF"/>
-        </w:rPr>
-        <w:t>Between</w:t>
-      </w:r>
-      <w:proofErr w:type="spellEnd"/>
-      <w:r>
-        <w:rPr>
-          <w:i/>
-          <w:color w:val="0000FF"/>
-        </w:rPr>
-        <w:t xml:space="preserve"> </w:t>
-      </w:r>
-      <w:proofErr w:type="spellStart"/>
-      <w:r>
-        <w:rPr>
-          <w:i/>
-          <w:color w:val="0000FF"/>
-        </w:rPr>
-        <w:t>Failures</w:t>
-      </w:r>
-      <w:proofErr w:type="spellEnd"/>
-      <w:r>
-        <w:rPr>
-          <w:i/>
-          <w:color w:val="0000FF"/>
-        </w:rPr>
-        <w:t>) — este é, geralmente, especificado em horas, mas pode também ser especificado em dias, meses ou anos.</w:t>
+        <w:t>MTBF (Mean Time Between Failures) — este é, geralmente, especificado em horas, mas pode também ser especificado em dias, meses ou anos.</w:t>
       </w:r>
     </w:p>
     <w:p>
@@ -5229,55 +5048,7 @@
           <w:i/>
           <w:color w:val="0000FF"/>
         </w:rPr>
-        <w:t>MTTR (</w:t>
-      </w:r>
-      <w:proofErr w:type="spellStart"/>
-      <w:r>
-        <w:rPr>
-          <w:i/>
-          <w:color w:val="0000FF"/>
-        </w:rPr>
-        <w:t>Mean</w:t>
-      </w:r>
-      <w:proofErr w:type="spellEnd"/>
-      <w:r>
-        <w:rPr>
-          <w:i/>
-          <w:color w:val="0000FF"/>
-        </w:rPr>
-        <w:t xml:space="preserve"> Time </w:t>
-      </w:r>
-      <w:proofErr w:type="spellStart"/>
-      <w:r>
-        <w:rPr>
-          <w:i/>
-          <w:color w:val="0000FF"/>
-        </w:rPr>
-        <w:t>To</w:t>
-      </w:r>
-      <w:proofErr w:type="spellEnd"/>
-      <w:r>
-        <w:rPr>
-          <w:i/>
-          <w:color w:val="0000FF"/>
-        </w:rPr>
-        <w:t xml:space="preserve"> </w:t>
-      </w:r>
-      <w:proofErr w:type="spellStart"/>
-      <w:r>
-        <w:rPr>
-          <w:i/>
-          <w:color w:val="0000FF"/>
-        </w:rPr>
-        <w:t>Repair</w:t>
-      </w:r>
-      <w:proofErr w:type="spellEnd"/>
-      <w:r>
-        <w:rPr>
-          <w:i/>
-          <w:color w:val="0000FF"/>
-        </w:rPr>
-        <w:t>)—por quanto tempo o sistema tem permissão para ficar fora de operação após ter falhado?</w:t>
+        <w:t>MTTR (Mean Time To Repair)—por quanto tempo o sistema tem permissão para ficar fora de operação após ter falhado?</w:t>
       </w:r>
     </w:p>
     <w:p>
@@ -5323,23 +5094,7 @@
           <w:i/>
           <w:color w:val="0000FF"/>
         </w:rPr>
-        <w:t>Taxa Máxima de Erros ou Defeitos—geralmente expressa em termos de erros por mil linhas de código (erros/KLOC) ou erros por ponto de função (erros/</w:t>
-      </w:r>
-      <w:proofErr w:type="spellStart"/>
-      <w:r>
-        <w:rPr>
-          <w:i/>
-          <w:color w:val="0000FF"/>
-        </w:rPr>
-        <w:t>ponto</w:t>
-      </w:r>
-      <w:proofErr w:type="spellEnd"/>
-      <w:r>
-        <w:rPr>
-          <w:i/>
-          <w:color w:val="0000FF"/>
-        </w:rPr>
-        <w:t xml:space="preserve"> de função).</w:t>
+        <w:t>Taxa Máxima de Erros ou Defeitos—geralmente expressa em termos de erros por mil linhas de código (erros/KLOC) ou erros por ponto de função (erros/ponto de função).</w:t>
       </w:r>
     </w:p>
     <w:p>
@@ -5580,23 +5335,15 @@
           <w:i/>
           <w:color w:val="0000FF"/>
         </w:rPr>
-        <w:t xml:space="preserve">Capacidade: Especifica os volumes que o produto deve tratar e as quantidades de dados armazenados pelo produto. Certifique-se que a descrição do requisito é quantificável, podendo assim ser testado. Use uma unidade de medida tal como: a quantidade de clientes ou transações que o sistema pode acomodar, uso dos recursos (memória, disco, </w:t>
-      </w:r>
-      <w:proofErr w:type="spellStart"/>
-      <w:r>
-        <w:rPr>
-          <w:i/>
-          <w:color w:val="0000FF"/>
-        </w:rPr>
-        <w:t>etc</w:t>
-      </w:r>
-      <w:proofErr w:type="spellEnd"/>
-      <w:r>
-        <w:rPr>
-          <w:i/>
-          <w:color w:val="0000FF"/>
-        </w:rPr>
-        <w:t>) ou modos de degradação (qual é o modo de operação aceitável quando o sistema estiver degradado de alguma forma) Exemplos:</w:t>
+        <w:t xml:space="preserve">Capacidade: Especifica os volumes que o produto deve tratar e as quantidades de dados armazenados pelo produto. Certifique-se que a descrição do requisito é quantificável, podendo </w:t>
+      </w:r>
+      <w:r>
+        <w:rPr>
+          <w:i/>
+          <w:color w:val="0000FF"/>
+        </w:rPr>
+        <w:lastRenderedPageBreak/>
+        <w:t>assim ser testado. Use uma unidade de medida tal como: a quantidade de clientes ou transações que o sistema pode acomodar, uso dos recursos (memória, disco, etc) ou modos de degradação (qual é o modo de operação aceitável quando o sistema estiver degradado de alguma forma) Exemplos:</w:t>
       </w:r>
     </w:p>
     <w:p>
@@ -5644,7 +5391,6 @@
           <w:i/>
           <w:color w:val="0000FF"/>
         </w:rPr>
-        <w:lastRenderedPageBreak/>
         <w:t>A carga máxima em outros períodos será de 150.</w:t>
       </w:r>
     </w:p>
@@ -5956,23 +5702,7 @@
           <w:i/>
           <w:color w:val="0000FF"/>
         </w:rPr>
-        <w:t>Nível de Suporte: Qual é o nível de suporte que o produto necessita? Isto é feito normalmente usando um "Help-</w:t>
-      </w:r>
-      <w:proofErr w:type="spellStart"/>
-      <w:r>
-        <w:rPr>
-          <w:i/>
-          <w:color w:val="0000FF"/>
-        </w:rPr>
-        <w:t>desk</w:t>
-      </w:r>
-      <w:proofErr w:type="spellEnd"/>
-      <w:r>
-        <w:rPr>
-          <w:i/>
-          <w:color w:val="0000FF"/>
-        </w:rPr>
-        <w:t>". Se for necessário existirem pessoas que forneçam suporte ao produto, esse suporte é considerado como parte do que você está fornecendo ao cliente? Existe algum requisito para esse suporte? Você pôde também construir o suporte no próprio produto, neste caso este é o lugar para escrever esses requisitos. Considere o nível de suporte que você deseja fornecer e de que forma ele pode ser obtido.</w:t>
+        <w:t>Nível de Suporte: Qual é o nível de suporte que o produto necessita? Isto é feito normalmente usando um "Help-desk". Se for necessário existirem pessoas que forneçam suporte ao produto, esse suporte é considerado como parte do que você está fornecendo ao cliente? Existe algum requisito para esse suporte? Você pôde também construir o suporte no próprio produto, neste caso este é o lugar para escrever esses requisitos. Considere o nível de suporte que você deseja fornecer e de que forma ele pode ser obtido.</w:t>
       </w:r>
     </w:p>
     <w:p>
@@ -6068,6 +5798,7 @@
           <w:i/>
           <w:color w:val="0000FF"/>
         </w:rPr>
+        <w:lastRenderedPageBreak/>
         <w:t>Escalabilidade: Qual o volume de usuários e dados o sistema irá suportar? Especifica o crescimento previsto que o produto deve suportar à medida que os negócios cresçam (ou que se espera que cresçam), os produtos de software devem aumentar suas capacidades para lidar com novos volumes. Isto pode ser expresso como uma tendência no tempo.</w:t>
       </w:r>
     </w:p>
@@ -6087,37 +5818,12 @@
           <w:color w:val="0000FF"/>
         </w:rPr>
       </w:pPr>
-      <w:proofErr w:type="spellStart"/>
-      <w:r>
-        <w:rPr>
-          <w:i/>
-          <w:color w:val="0000FF"/>
-        </w:rPr>
-        <w:t>Testabilidade</w:t>
-      </w:r>
-      <w:proofErr w:type="spellEnd"/>
-      <w:r>
-        <w:rPr>
-          <w:i/>
-          <w:color w:val="0000FF"/>
-        </w:rPr>
-        <w:t xml:space="preserve">: Existe algum requisito especial a respeito da </w:t>
-      </w:r>
-      <w:proofErr w:type="spellStart"/>
-      <w:r>
-        <w:rPr>
-          <w:i/>
-          <w:color w:val="0000FF"/>
-        </w:rPr>
-        <w:t>testabilidade</w:t>
-      </w:r>
-      <w:proofErr w:type="spellEnd"/>
-      <w:r>
-        <w:rPr>
-          <w:i/>
-          <w:color w:val="0000FF"/>
-        </w:rPr>
-        <w:t xml:space="preserve"> do sistema?]</w:t>
+      <w:r>
+        <w:rPr>
+          <w:i/>
+          <w:color w:val="0000FF"/>
+        </w:rPr>
+        <w:t>Testabilidade: Existe algum requisito especial a respeito da testabilidade do sistema?]</w:t>
       </w:r>
     </w:p>
     <w:p>
@@ -6131,7 +5837,6 @@
       </w:pPr>
       <w:bookmarkStart w:id="17" w:name="_Toc130069446"/>
       <w:r>
-        <w:lastRenderedPageBreak/>
         <w:t>&lt;Requisito de Suportabilidade Um&gt;</w:t>
       </w:r>
       <w:bookmarkEnd w:id="17"/>
@@ -6603,6 +6308,7 @@
           <w:i/>
           <w:color w:val="0000FF"/>
         </w:rPr>
+        <w:lastRenderedPageBreak/>
         <w:t>“Para o usuário será criado, as telas de cadastro de cliente, software, prioridade, cliente, usuário e chamado, e a tela de gerenciamento de chamados.”</w:t>
       </w:r>
     </w:p>
@@ -6762,7 +6468,6 @@
                 <w:i/>
                 <w:color w:val="0000FF"/>
               </w:rPr>
-              <w:lastRenderedPageBreak/>
               <w:t>UI.0001</w:t>
             </w:r>
           </w:p>
@@ -7563,39 +7268,7 @@
           <w:i/>
           <w:color w:val="0000FF"/>
         </w:rPr>
-        <w:t>Interfaces de Comunicação: Descreve todas as interfaces de comunicação com outros sistemas ou dispositivos, tais como redes de área local (</w:t>
-      </w:r>
-      <w:proofErr w:type="spellStart"/>
-      <w:r>
-        <w:rPr>
-          <w:i/>
-          <w:color w:val="0000FF"/>
-        </w:rPr>
-        <w:t>LANs</w:t>
-      </w:r>
-      <w:proofErr w:type="spellEnd"/>
-      <w:r>
-        <w:rPr>
-          <w:i/>
-          <w:color w:val="0000FF"/>
-        </w:rPr>
-        <w:t xml:space="preserve">), dispositivos seriais remotos, </w:t>
-      </w:r>
-      <w:proofErr w:type="spellStart"/>
-      <w:r>
-        <w:rPr>
-          <w:i/>
-          <w:color w:val="0000FF"/>
-        </w:rPr>
-        <w:t>etc</w:t>
-      </w:r>
-      <w:proofErr w:type="spellEnd"/>
-      <w:r>
-        <w:rPr>
-          <w:i/>
-          <w:color w:val="0000FF"/>
-        </w:rPr>
-        <w:t>]</w:t>
+        <w:t>Interfaces de Comunicação: Descreve todas as interfaces de comunicação com outros sistemas ou dispositivos, tais como redes de área local (LANs), dispositivos seriais remotos, etc]</w:t>
       </w:r>
     </w:p>
     <w:p>
@@ -9017,6 +8690,7 @@
   <w:style w:type="character" w:default="1" w:styleId="Fontepargpadro">
     <w:name w:val="Default Paragraph Font"/>
     <w:uiPriority w:val="1"/>
+    <w:semiHidden/>
     <w:unhideWhenUsed/>
   </w:style>
   <w:style w:type="table" w:default="1" w:styleId="Tabelanormal">

</xml_diff>

<commit_message>
Atualização do Documento de Requisito
</commit_message>
<xml_diff>
--- a/Projeto Integrador - Especificação Requisitos.docx
+++ b/Projeto Integrador - Especificação Requisitos.docx
@@ -3436,7 +3436,23 @@
           <w:i/>
           <w:color w:val="0000FF"/>
         </w:rPr>
-        <w:t xml:space="preserve">[Esta subseção fornece uma lista completa de todos os documentos mencionados em outra parte na </w:t>
+        <w:t>[</w:t>
+      </w:r>
+      <w:proofErr w:type="spellStart"/>
+      <w:r>
+        <w:rPr>
+          <w:i/>
+          <w:color w:val="0000FF"/>
+        </w:rPr>
+        <w:t>Esta</w:t>
+      </w:r>
+      <w:proofErr w:type="spellEnd"/>
+      <w:r>
+        <w:rPr>
+          <w:i/>
+          <w:color w:val="0000FF"/>
+        </w:rPr>
+        <w:t xml:space="preserve"> subseção fornece uma lista completa de todos os documentos mencionados em outra parte na </w:t>
       </w:r>
       <w:r>
         <w:rPr>
@@ -3489,7 +3505,23 @@
           <w:i/>
           <w:color w:val="0000FF"/>
         </w:rPr>
-        <w:t xml:space="preserve">[Esta subseção descreve o que o restante da </w:t>
+        <w:t>[</w:t>
+      </w:r>
+      <w:proofErr w:type="spellStart"/>
+      <w:r>
+        <w:rPr>
+          <w:i/>
+          <w:color w:val="0000FF"/>
+        </w:rPr>
+        <w:t>Esta</w:t>
+      </w:r>
+      <w:proofErr w:type="spellEnd"/>
+      <w:r>
+        <w:rPr>
+          <w:i/>
+          <w:color w:val="0000FF"/>
+        </w:rPr>
+        <w:t xml:space="preserve"> subseção descreve o que o restante da </w:t>
       </w:r>
       <w:r>
         <w:rPr>
@@ -3564,10 +3596,7 @@
         <w:jc w:val="both"/>
       </w:pPr>
       <w:r>
-        <w:t>O aplicativo apresentará dois tipos de usuários</w:t>
-      </w:r>
-      <w:r>
-        <w:t xml:space="preserve">, o </w:t>
+        <w:t xml:space="preserve">O aplicativo apresentará dois tipos de usuários, o </w:t>
       </w:r>
       <w:r>
         <w:t>aluno</w:t>
@@ -3660,262 +3689,6 @@
           <w:color w:val="0000FF"/>
         </w:rPr>
       </w:pPr>
-    </w:p>
-    <w:p>
-      <w:pPr>
-        <w:pBdr>
-          <w:top w:val="nil"/>
-          <w:left w:val="nil"/>
-          <w:bottom w:val="nil"/>
-          <w:right w:val="nil"/>
-          <w:between w:val="nil"/>
-        </w:pBdr>
-        <w:spacing w:before="120" w:after="120"/>
-        <w:ind w:left="763"/>
-        <w:rPr>
-          <w:i/>
-          <w:color w:val="0000FF"/>
-        </w:rPr>
-      </w:pPr>
-      <w:r>
-        <w:rPr>
-          <w:iCs/>
-          <w:color w:val="0000FF"/>
-        </w:rPr>
-        <w:t>sadasdas</w:t>
-      </w:r>
-    </w:p>
-    <w:p>
-      <w:pPr>
-        <w:pBdr>
-          <w:top w:val="nil"/>
-          <w:left w:val="nil"/>
-          <w:bottom w:val="nil"/>
-          <w:right w:val="nil"/>
-          <w:between w:val="nil"/>
-        </w:pBdr>
-        <w:spacing w:before="120" w:after="120"/>
-        <w:ind w:left="763"/>
-        <w:rPr>
-          <w:i/>
-          <w:color w:val="0000FF"/>
-        </w:rPr>
-      </w:pPr>
-      <w:r>
-        <w:rPr>
-          <w:i/>
-          <w:color w:val="0000FF"/>
-        </w:rPr>
-        <w:lastRenderedPageBreak/>
-        <w:t xml:space="preserve">[Esta seção da </w:t>
-      </w:r>
-      <w:r>
-        <w:rPr>
-          <w:b/>
-          <w:i/>
-          <w:color w:val="0000FF"/>
-        </w:rPr>
-        <w:t>SRS</w:t>
-      </w:r>
-      <w:r>
-        <w:rPr>
-          <w:i/>
-          <w:color w:val="0000FF"/>
-        </w:rPr>
-        <w:t xml:space="preserve"> descreve os fatores gerais que afetam o produto e seus requisitos. Esta seção não determina requisitos específicos. Em vez disso, ela fornece um segundo plano para esses requisitos, que são definidos em detalhes na Seção 3, e facilita o seu entendimento. Inclui itens como: </w:t>
-      </w:r>
-    </w:p>
-    <w:p>
-      <w:pPr>
-        <w:pBdr>
-          <w:top w:val="nil"/>
-          <w:left w:val="nil"/>
-          <w:bottom w:val="nil"/>
-          <w:right w:val="nil"/>
-          <w:between w:val="nil"/>
-        </w:pBdr>
-        <w:spacing w:before="120" w:after="120"/>
-        <w:ind w:left="763"/>
-        <w:rPr>
-          <w:i/>
-          <w:color w:val="0000FF"/>
-        </w:rPr>
-      </w:pPr>
-      <w:r>
-        <w:rPr>
-          <w:i/>
-          <w:color w:val="0000FF"/>
-        </w:rPr>
-        <w:t>•</w:t>
-      </w:r>
-      <w:r>
-        <w:rPr>
-          <w:i/>
-          <w:color w:val="0000FF"/>
-        </w:rPr>
-        <w:tab/>
-        <w:t>perspectiva do produto</w:t>
-      </w:r>
-    </w:p>
-    <w:p>
-      <w:pPr>
-        <w:pBdr>
-          <w:top w:val="nil"/>
-          <w:left w:val="nil"/>
-          <w:bottom w:val="nil"/>
-          <w:right w:val="nil"/>
-          <w:between w:val="nil"/>
-        </w:pBdr>
-        <w:spacing w:before="120" w:after="120"/>
-        <w:ind w:left="763"/>
-        <w:rPr>
-          <w:i/>
-          <w:color w:val="0000FF"/>
-        </w:rPr>
-      </w:pPr>
-      <w:r>
-        <w:rPr>
-          <w:i/>
-          <w:color w:val="0000FF"/>
-        </w:rPr>
-        <w:t>•</w:t>
-      </w:r>
-      <w:r>
-        <w:rPr>
-          <w:i/>
-          <w:color w:val="0000FF"/>
-        </w:rPr>
-        <w:tab/>
-        <w:t>funções do produto</w:t>
-      </w:r>
-    </w:p>
-    <w:p>
-      <w:pPr>
-        <w:pBdr>
-          <w:top w:val="nil"/>
-          <w:left w:val="nil"/>
-          <w:bottom w:val="nil"/>
-          <w:right w:val="nil"/>
-          <w:between w:val="nil"/>
-        </w:pBdr>
-        <w:spacing w:before="120" w:after="120"/>
-        <w:ind w:left="763"/>
-        <w:rPr>
-          <w:i/>
-          <w:color w:val="0000FF"/>
-        </w:rPr>
-      </w:pPr>
-      <w:r>
-        <w:rPr>
-          <w:i/>
-          <w:color w:val="0000FF"/>
-        </w:rPr>
-        <w:t>•</w:t>
-      </w:r>
-      <w:r>
-        <w:rPr>
-          <w:i/>
-          <w:color w:val="0000FF"/>
-        </w:rPr>
-        <w:tab/>
-        <w:t xml:space="preserve"> características do usuário</w:t>
-      </w:r>
-    </w:p>
-    <w:p>
-      <w:pPr>
-        <w:pBdr>
-          <w:top w:val="nil"/>
-          <w:left w:val="nil"/>
-          <w:bottom w:val="nil"/>
-          <w:right w:val="nil"/>
-          <w:between w:val="nil"/>
-        </w:pBdr>
-        <w:spacing w:before="120" w:after="120"/>
-        <w:ind w:left="763"/>
-        <w:rPr>
-          <w:i/>
-          <w:color w:val="0000FF"/>
-        </w:rPr>
-      </w:pPr>
-      <w:r>
-        <w:rPr>
-          <w:i/>
-          <w:color w:val="0000FF"/>
-        </w:rPr>
-        <w:t>•</w:t>
-      </w:r>
-      <w:r>
-        <w:rPr>
-          <w:i/>
-          <w:color w:val="0000FF"/>
-        </w:rPr>
-        <w:tab/>
-        <w:t>restrições</w:t>
-      </w:r>
-    </w:p>
-    <w:p>
-      <w:pPr>
-        <w:pBdr>
-          <w:top w:val="nil"/>
-          <w:left w:val="nil"/>
-          <w:bottom w:val="nil"/>
-          <w:right w:val="nil"/>
-          <w:between w:val="nil"/>
-        </w:pBdr>
-        <w:spacing w:before="120" w:after="120"/>
-        <w:ind w:left="763"/>
-        <w:rPr>
-          <w:i/>
-          <w:color w:val="0000FF"/>
-        </w:rPr>
-      </w:pPr>
-      <w:r>
-        <w:rPr>
-          <w:i/>
-          <w:color w:val="0000FF"/>
-        </w:rPr>
-        <w:t>•</w:t>
-      </w:r>
-      <w:r>
-        <w:rPr>
-          <w:i/>
-          <w:color w:val="0000FF"/>
-        </w:rPr>
-        <w:tab/>
-        <w:t>premissas e dependências</w:t>
-      </w:r>
-    </w:p>
-    <w:p>
-      <w:pPr>
-        <w:pBdr>
-          <w:top w:val="nil"/>
-          <w:left w:val="nil"/>
-          <w:bottom w:val="nil"/>
-          <w:right w:val="nil"/>
-          <w:between w:val="nil"/>
-        </w:pBdr>
-        <w:spacing w:before="120" w:after="120"/>
-        <w:ind w:left="763"/>
-        <w:rPr>
-          <w:i/>
-          <w:color w:val="0000FF"/>
-        </w:rPr>
-      </w:pPr>
-      <w:r>
-        <w:rPr>
-          <w:i/>
-          <w:color w:val="0000FF"/>
-        </w:rPr>
-        <w:t>•</w:t>
-      </w:r>
-      <w:r>
-        <w:rPr>
-          <w:i/>
-          <w:color w:val="0000FF"/>
-        </w:rPr>
-        <w:tab/>
-        <w:t>subconjuntos de requisitos]</w:t>
-      </w:r>
     </w:p>
     <w:p>
       <w:pPr>
@@ -3927,6 +3700,7 @@
       </w:pPr>
       <w:bookmarkStart w:id="7" w:name="_Toc130069436"/>
       <w:r>
+        <w:lastRenderedPageBreak/>
         <w:t>Requisitos Específicos</w:t>
       </w:r>
       <w:bookmarkEnd w:id="7"/>
@@ -4323,7 +4097,6 @@
           <w:b/>
           <w:bCs/>
         </w:rPr>
-        <w:lastRenderedPageBreak/>
         <w:t>RQF001 – Manter Usuário:</w:t>
       </w:r>
     </w:p>
@@ -4345,6 +4118,18 @@
       <w:r>
         <w:t xml:space="preserve">- Aluno: </w:t>
       </w:r>
+      <w:r>
+        <w:t>Este usuário terá condições de consultar seus treinos,</w:t>
+      </w:r>
+      <w:r>
+        <w:t xml:space="preserve"> assistir os vídeos de demonstração</w:t>
+      </w:r>
+      <w:r>
+        <w:t xml:space="preserve"> </w:t>
+      </w:r>
+      <w:r>
+        <w:t>e acessar suas avaliações já realizadas;</w:t>
+      </w:r>
     </w:p>
     <w:p>
       <w:pPr>
@@ -4354,6 +4139,9 @@
       <w:r>
         <w:t>- Professor/Administrador:</w:t>
       </w:r>
+      <w:r>
+        <w:t xml:space="preserve"> Este usuário será o responsável por lançar os treinos dos alunos e suas avaliações;</w:t>
+      </w:r>
     </w:p>
     <w:p>
       <w:pPr>
@@ -4421,6 +4209,7 @@
         <w:jc w:val="both"/>
       </w:pPr>
       <w:r>
+        <w:lastRenderedPageBreak/>
         <w:t xml:space="preserve">  - URL Foto/Avatar;</w:t>
       </w:r>
     </w:p>
@@ -4453,6 +4242,7 @@
           <w:bCs/>
         </w:rPr>
       </w:pPr>
+      <w:bookmarkStart w:id="10" w:name="_Hlk130236305"/>
       <w:r>
         <w:rPr>
           <w:b/>
@@ -4479,7 +4269,7 @@
           <w:b/>
           <w:bCs/>
         </w:rPr>
-        <w:t>...</w:t>
+        <w:t>Treino</w:t>
       </w:r>
       <w:r>
         <w:rPr>
@@ -4487,6 +4277,163 @@
           <w:bCs/>
         </w:rPr>
         <w:t>:</w:t>
+      </w:r>
+    </w:p>
+    <w:p>
+      <w:pPr>
+        <w:ind w:left="720"/>
+        <w:jc w:val="both"/>
+      </w:pPr>
+      <w:r>
+        <w:t xml:space="preserve">O Sistema deverá suportar as operações CRUD de </w:t>
+      </w:r>
+      <w:r>
+        <w:t>Treino</w:t>
+      </w:r>
+      <w:r>
+        <w:t xml:space="preserve">. </w:t>
+      </w:r>
+      <w:r>
+        <w:t>Esse requisito permitirá que o professor/administrador faça a definição dos treinos para que os alunos possam seguir nas suas rotinas;</w:t>
+      </w:r>
+    </w:p>
+    <w:bookmarkEnd w:id="10"/>
+    <w:p>
+      <w:pPr>
+        <w:ind w:left="720"/>
+      </w:pPr>
+    </w:p>
+    <w:p>
+      <w:pPr>
+        <w:pStyle w:val="Ttulo3"/>
+        <w:numPr>
+          <w:ilvl w:val="2"/>
+          <w:numId w:val="2"/>
+        </w:numPr>
+        <w:rPr>
+          <w:b/>
+          <w:bCs/>
+        </w:rPr>
+      </w:pPr>
+      <w:r>
+        <w:rPr>
+          <w:b/>
+          <w:bCs/>
+        </w:rPr>
+        <w:t>RQF00</w:t>
+      </w:r>
+      <w:r>
+        <w:rPr>
+          <w:b/>
+          <w:bCs/>
+        </w:rPr>
+        <w:t>3</w:t>
+      </w:r>
+      <w:r>
+        <w:rPr>
+          <w:b/>
+          <w:bCs/>
+        </w:rPr>
+        <w:t xml:space="preserve"> – Manter </w:t>
+      </w:r>
+      <w:r>
+        <w:rPr>
+          <w:b/>
+          <w:bCs/>
+        </w:rPr>
+        <w:t>Exercício</w:t>
+      </w:r>
+      <w:r>
+        <w:rPr>
+          <w:b/>
+          <w:bCs/>
+        </w:rPr>
+        <w:t>:</w:t>
+      </w:r>
+    </w:p>
+    <w:p>
+      <w:pPr>
+        <w:ind w:left="720"/>
+        <w:jc w:val="both"/>
+      </w:pPr>
+      <w:r>
+        <w:t xml:space="preserve">O Sistema deverá suportar as operações CRUD de Exercícios. </w:t>
+      </w:r>
+    </w:p>
+    <w:p>
+      <w:pPr>
+        <w:ind w:left="720"/>
+        <w:jc w:val="both"/>
+      </w:pPr>
+    </w:p>
+    <w:p>
+      <w:pPr>
+        <w:pStyle w:val="Ttulo3"/>
+        <w:numPr>
+          <w:ilvl w:val="2"/>
+          <w:numId w:val="2"/>
+        </w:numPr>
+        <w:rPr>
+          <w:b/>
+          <w:bCs/>
+        </w:rPr>
+      </w:pPr>
+      <w:r>
+        <w:rPr>
+          <w:b/>
+          <w:bCs/>
+        </w:rPr>
+        <w:t>RQF00</w:t>
+      </w:r>
+      <w:r>
+        <w:rPr>
+          <w:b/>
+          <w:bCs/>
+        </w:rPr>
+        <w:t>4</w:t>
+      </w:r>
+      <w:r>
+        <w:rPr>
+          <w:b/>
+          <w:bCs/>
+        </w:rPr>
+        <w:t xml:space="preserve"> – Manter </w:t>
+      </w:r>
+      <w:r>
+        <w:rPr>
+          <w:b/>
+          <w:bCs/>
+        </w:rPr>
+        <w:t>Aparelho</w:t>
+      </w:r>
+      <w:r>
+        <w:rPr>
+          <w:b/>
+          <w:bCs/>
+        </w:rPr>
+        <w:t>:</w:t>
+      </w:r>
+    </w:p>
+    <w:p>
+      <w:pPr>
+        <w:ind w:left="720"/>
+        <w:jc w:val="both"/>
+      </w:pPr>
+      <w:r>
+        <w:t>O Sistema deverá suportar as operações CRUD de</w:t>
+      </w:r>
+      <w:r>
+        <w:rPr>
+          <w:b/>
+          <w:bCs/>
+        </w:rPr>
+        <w:t xml:space="preserve"> </w:t>
+      </w:r>
+      <w:r>
+        <w:t>Aparelho</w:t>
+      </w:r>
+      <w:r>
+        <w:t xml:space="preserve">. </w:t>
       </w:r>
     </w:p>
     <w:p>
@@ -4528,11 +4475,11 @@
         </w:numPr>
         <w:ind w:left="720" w:hanging="720"/>
       </w:pPr>
-      <w:bookmarkStart w:id="10" w:name="_Toc130069439"/>
+      <w:bookmarkStart w:id="11" w:name="_Toc130069439"/>
       <w:r>
         <w:t>Utilidade</w:t>
       </w:r>
-      <w:bookmarkEnd w:id="10"/>
+      <w:bookmarkEnd w:id="11"/>
       <w:r>
         <w:t xml:space="preserve"> </w:t>
       </w:r>
@@ -4692,7 +4639,23 @@
           <w:i/>
           <w:color w:val="0000FF"/>
         </w:rPr>
-        <w:t>Ao capturar requisitos de usabilidade, é uma boa idéia identificar primeiro as questões e preocupações, e então refiná-las em requisitos verificáveis posteriormente. De acordo com uma definição tradicional, a usabilidade consiste de cinco fatores:</w:t>
+        <w:t xml:space="preserve">Ao capturar requisitos de usabilidade, é uma boa </w:t>
+      </w:r>
+      <w:proofErr w:type="spellStart"/>
+      <w:r>
+        <w:rPr>
+          <w:i/>
+          <w:color w:val="0000FF"/>
+        </w:rPr>
+        <w:t>idéia</w:t>
+      </w:r>
+      <w:proofErr w:type="spellEnd"/>
+      <w:r>
+        <w:rPr>
+          <w:i/>
+          <w:color w:val="0000FF"/>
+        </w:rPr>
+        <w:t xml:space="preserve"> identificar primeiro as questões e preocupações, e então refiná-las em requisitos verificáveis posteriormente. De acordo com uma definição tradicional, a usabilidade consiste de cinco fatores:</w:t>
       </w:r>
     </w:p>
     <w:p>
@@ -4877,15 +4840,56 @@
           <w:i/>
           <w:color w:val="0000FF"/>
         </w:rPr>
-        <w:t xml:space="preserve">Identifique as principais questões de usabilidade observando as tarefas críticas, perfis de usuário, metas </w:t>
-      </w:r>
+        <w:t>Identifique as principais questões de usabilidade observando as tarefas críticas, perfis de usuário, metas do sistema e problemas prévios de usabilidade.</w:t>
+      </w:r>
+    </w:p>
+    <w:p>
+      <w:pPr>
+        <w:pBdr>
+          <w:top w:val="nil"/>
+          <w:left w:val="nil"/>
+          <w:bottom w:val="nil"/>
+          <w:right w:val="nil"/>
+          <w:between w:val="nil"/>
+        </w:pBdr>
+        <w:spacing w:before="120" w:after="120"/>
+        <w:ind w:left="763"/>
+        <w:rPr>
+          <w:i/>
+          <w:color w:val="0000FF"/>
+        </w:rPr>
+      </w:pPr>
+      <w:r>
+        <w:rPr>
+          <w:i/>
+          <w:color w:val="0000FF"/>
+        </w:rPr>
+        <w:t>Escolha um estilo apropriado para expressar os requisitos:</w:t>
+      </w:r>
+    </w:p>
+    <w:p>
+      <w:pPr>
+        <w:pBdr>
+          <w:top w:val="nil"/>
+          <w:left w:val="nil"/>
+          <w:bottom w:val="nil"/>
+          <w:right w:val="nil"/>
+          <w:between w:val="nil"/>
+        </w:pBdr>
+        <w:spacing w:before="120" w:after="120"/>
+        <w:ind w:left="763"/>
+        <w:rPr>
+          <w:i/>
+          <w:color w:val="0000FF"/>
+        </w:rPr>
+      </w:pPr>
       <w:r>
         <w:rPr>
           <w:i/>
           <w:color w:val="0000FF"/>
         </w:rPr>
         <w:lastRenderedPageBreak/>
-        <w:t>do sistema e problemas prévios de usabilidade.</w:t>
+        <w:t>Estilo de Desempenho: Especifica a velocidade que os usuários podem aprender várias tarefas e a velocidade que eles podem executar as tarefas após treinamento.</w:t>
       </w:r>
     </w:p>
     <w:p>
@@ -4909,55 +4913,23 @@
           <w:i/>
           <w:color w:val="0000FF"/>
         </w:rPr>
-        <w:t>Escolha um estilo apropriado para expressar os requisitos:</w:t>
-      </w:r>
-    </w:p>
-    <w:p>
-      <w:pPr>
-        <w:pBdr>
-          <w:top w:val="nil"/>
-          <w:left w:val="nil"/>
-          <w:bottom w:val="nil"/>
-          <w:right w:val="nil"/>
-          <w:between w:val="nil"/>
-        </w:pBdr>
-        <w:spacing w:before="120" w:after="120"/>
-        <w:ind w:left="763"/>
-        <w:rPr>
-          <w:i/>
-          <w:color w:val="0000FF"/>
-        </w:rPr>
-      </w:pPr>
-      <w:r>
-        <w:rPr>
-          <w:i/>
-          <w:color w:val="0000FF"/>
-        </w:rPr>
-        <w:t>Estilo de Desempenho: Especifica a velocidade que os usuários podem aprender várias tarefas e a velocidade que eles podem executar as tarefas após treinamento.</w:t>
-      </w:r>
-    </w:p>
-    <w:p>
-      <w:pPr>
-        <w:pBdr>
-          <w:top w:val="nil"/>
-          <w:left w:val="nil"/>
-          <w:bottom w:val="nil"/>
-          <w:right w:val="nil"/>
-          <w:between w:val="nil"/>
-        </w:pBdr>
-        <w:spacing w:before="120" w:after="120"/>
-        <w:ind w:left="763"/>
-        <w:rPr>
-          <w:i/>
-          <w:color w:val="0000FF"/>
-        </w:rPr>
-      </w:pPr>
-      <w:r>
-        <w:rPr>
-          <w:i/>
-          <w:color w:val="0000FF"/>
-        </w:rPr>
-        <w:t>Estilo de Defeito: Melhor do que medir os tempos da tarefa, identifique os defeitos de usabilidade e especifique a freqüência com que eles ocorrem.</w:t>
+        <w:t xml:space="preserve">Estilo de Defeito: Melhor do que medir os tempos da tarefa, identifique os defeitos de usabilidade e especifique a </w:t>
+      </w:r>
+      <w:proofErr w:type="spellStart"/>
+      <w:r>
+        <w:rPr>
+          <w:i/>
+          <w:color w:val="0000FF"/>
+        </w:rPr>
+        <w:t>freqüência</w:t>
+      </w:r>
+      <w:proofErr w:type="spellEnd"/>
+      <w:r>
+        <w:rPr>
+          <w:i/>
+          <w:color w:val="0000FF"/>
+        </w:rPr>
+        <w:t xml:space="preserve"> com que eles ocorrem.</w:t>
       </w:r>
     </w:p>
     <w:p>
@@ -5017,11 +4989,11 @@
         </w:numPr>
         <w:ind w:left="720" w:hanging="720"/>
       </w:pPr>
-      <w:bookmarkStart w:id="11" w:name="_Toc130069440"/>
+      <w:bookmarkStart w:id="12" w:name="_Toc130069440"/>
       <w:r>
         <w:t>&lt;Requisito de Utilidade Um&gt;</w:t>
       </w:r>
-      <w:bookmarkEnd w:id="11"/>
+      <w:bookmarkEnd w:id="12"/>
     </w:p>
     <w:p>
       <w:pPr>
@@ -5055,11 +5027,11 @@
           <w:numId w:val="2"/>
         </w:numPr>
       </w:pPr>
-      <w:bookmarkStart w:id="12" w:name="_Toc130069441"/>
+      <w:bookmarkStart w:id="13" w:name="_Toc130069441"/>
       <w:r>
         <w:t>Confiabilidade</w:t>
       </w:r>
-      <w:bookmarkEnd w:id="12"/>
+      <w:bookmarkEnd w:id="13"/>
       <w:r>
         <w:t xml:space="preserve"> </w:t>
       </w:r>
@@ -5108,7 +5080,23 @@
           <w:i/>
           <w:color w:val="0000FF"/>
         </w:rPr>
-        <w:t>Disponibilidade—especifique a porcentagem de tempo disponível ( xx.xx%), as horas de utilização, o acesso de manutenção, as operações de modo degradado e assim por diante.</w:t>
+        <w:t xml:space="preserve">Disponibilidade—especifique a porcentagem de tempo disponível ( </w:t>
+      </w:r>
+      <w:proofErr w:type="spellStart"/>
+      <w:r>
+        <w:rPr>
+          <w:i/>
+          <w:color w:val="0000FF"/>
+        </w:rPr>
+        <w:t>xx.xx</w:t>
+      </w:r>
+      <w:proofErr w:type="spellEnd"/>
+      <w:r>
+        <w:rPr>
+          <w:i/>
+          <w:color w:val="0000FF"/>
+        </w:rPr>
+        <w:t>%), as horas de utilização, o acesso de manutenção, as operações de modo degradado e assim por diante.</w:t>
       </w:r>
     </w:p>
     <w:p>
@@ -5131,7 +5119,55 @@
           <w:i/>
           <w:color w:val="0000FF"/>
         </w:rPr>
-        <w:t>MTBF (Mean Time Between Failures) — este é, geralmente, especificado em horas, mas pode também ser especificado em dias, meses ou anos.</w:t>
+        <w:t>MTBF (</w:t>
+      </w:r>
+      <w:proofErr w:type="spellStart"/>
+      <w:r>
+        <w:rPr>
+          <w:i/>
+          <w:color w:val="0000FF"/>
+        </w:rPr>
+        <w:t>Mean</w:t>
+      </w:r>
+      <w:proofErr w:type="spellEnd"/>
+      <w:r>
+        <w:rPr>
+          <w:i/>
+          <w:color w:val="0000FF"/>
+        </w:rPr>
+        <w:t xml:space="preserve"> Time </w:t>
+      </w:r>
+      <w:proofErr w:type="spellStart"/>
+      <w:r>
+        <w:rPr>
+          <w:i/>
+          <w:color w:val="0000FF"/>
+        </w:rPr>
+        <w:t>Between</w:t>
+      </w:r>
+      <w:proofErr w:type="spellEnd"/>
+      <w:r>
+        <w:rPr>
+          <w:i/>
+          <w:color w:val="0000FF"/>
+        </w:rPr>
+        <w:t xml:space="preserve"> </w:t>
+      </w:r>
+      <w:proofErr w:type="spellStart"/>
+      <w:r>
+        <w:rPr>
+          <w:i/>
+          <w:color w:val="0000FF"/>
+        </w:rPr>
+        <w:t>Failures</w:t>
+      </w:r>
+      <w:proofErr w:type="spellEnd"/>
+      <w:r>
+        <w:rPr>
+          <w:i/>
+          <w:color w:val="0000FF"/>
+        </w:rPr>
+        <w:t>) — este é, geralmente, especificado em horas, mas pode também ser especificado em dias, meses ou anos.</w:t>
       </w:r>
     </w:p>
     <w:p>
@@ -5154,7 +5190,55 @@
           <w:i/>
           <w:color w:val="0000FF"/>
         </w:rPr>
-        <w:t>MTTR (Mean Time To Repair)—por quanto tempo o sistema tem permissão para ficar fora de operação após ter falhado?</w:t>
+        <w:t>MTTR (</w:t>
+      </w:r>
+      <w:proofErr w:type="spellStart"/>
+      <w:r>
+        <w:rPr>
+          <w:i/>
+          <w:color w:val="0000FF"/>
+        </w:rPr>
+        <w:t>Mean</w:t>
+      </w:r>
+      <w:proofErr w:type="spellEnd"/>
+      <w:r>
+        <w:rPr>
+          <w:i/>
+          <w:color w:val="0000FF"/>
+        </w:rPr>
+        <w:t xml:space="preserve"> Time </w:t>
+      </w:r>
+      <w:proofErr w:type="spellStart"/>
+      <w:r>
+        <w:rPr>
+          <w:i/>
+          <w:color w:val="0000FF"/>
+        </w:rPr>
+        <w:t>To</w:t>
+      </w:r>
+      <w:proofErr w:type="spellEnd"/>
+      <w:r>
+        <w:rPr>
+          <w:i/>
+          <w:color w:val="0000FF"/>
+        </w:rPr>
+        <w:t xml:space="preserve"> </w:t>
+      </w:r>
+      <w:proofErr w:type="spellStart"/>
+      <w:r>
+        <w:rPr>
+          <w:i/>
+          <w:color w:val="0000FF"/>
+        </w:rPr>
+        <w:t>Repair</w:t>
+      </w:r>
+      <w:proofErr w:type="spellEnd"/>
+      <w:r>
+        <w:rPr>
+          <w:i/>
+          <w:color w:val="0000FF"/>
+        </w:rPr>
+        <w:t>)—por quanto tempo o sistema tem permissão para ficar fora de operação após ter falhado?</w:t>
       </w:r>
     </w:p>
     <w:p>
@@ -5200,7 +5284,23 @@
           <w:i/>
           <w:color w:val="0000FF"/>
         </w:rPr>
-        <w:t>Taxa Máxima de Erros ou Defeitos—geralmente expressa em termos de erros por mil linhas de código (erros/KLOC) ou erros por ponto de função (erros/ponto de função).</w:t>
+        <w:t>Taxa Máxima de Erros ou Defeitos—geralmente expressa em termos de erros por mil linhas de código (erros/KLOC) ou erros por ponto de função (erros/</w:t>
+      </w:r>
+      <w:proofErr w:type="spellStart"/>
+      <w:r>
+        <w:rPr>
+          <w:i/>
+          <w:color w:val="0000FF"/>
+        </w:rPr>
+        <w:t>ponto</w:t>
+      </w:r>
+      <w:proofErr w:type="spellEnd"/>
+      <w:r>
+        <w:rPr>
+          <w:i/>
+          <w:color w:val="0000FF"/>
+        </w:rPr>
+        <w:t xml:space="preserve"> de função).</w:t>
       </w:r>
     </w:p>
     <w:p>
@@ -5259,11 +5359,11 @@
         </w:numPr>
         <w:ind w:left="720" w:hanging="720"/>
       </w:pPr>
-      <w:bookmarkStart w:id="13" w:name="_Toc130069442"/>
+      <w:bookmarkStart w:id="14" w:name="_Toc130069442"/>
       <w:r>
         <w:t>&lt;Requisito de Confiabilidade Um&gt;</w:t>
       </w:r>
-      <w:bookmarkEnd w:id="13"/>
+      <w:bookmarkEnd w:id="14"/>
     </w:p>
     <w:p>
       <w:pPr>
@@ -5297,11 +5397,11 @@
           <w:numId w:val="2"/>
         </w:numPr>
       </w:pPr>
-      <w:bookmarkStart w:id="14" w:name="_Toc130069443"/>
+      <w:bookmarkStart w:id="15" w:name="_Toc130069443"/>
       <w:r>
         <w:t>Desempenho</w:t>
       </w:r>
-      <w:bookmarkEnd w:id="14"/>
+      <w:bookmarkEnd w:id="15"/>
     </w:p>
     <w:p>
       <w:pPr>
@@ -5441,8 +5541,31 @@
           <w:i/>
           <w:color w:val="0000FF"/>
         </w:rPr>
+        <w:t xml:space="preserve">Capacidade: Especifica os volumes que o produto deve tratar e as quantidades de dados armazenados pelo produto. Certifique-se que a descrição do requisito é quantificável, podendo </w:t>
+      </w:r>
+      <w:r>
+        <w:rPr>
+          <w:i/>
+          <w:color w:val="0000FF"/>
+        </w:rPr>
         <w:lastRenderedPageBreak/>
-        <w:t>Capacidade: Especifica os volumes que o produto deve tratar e as quantidades de dados armazenados pelo produto. Certifique-se que a descrição do requisito é quantificável, podendo assim ser testado. Use uma unidade de medida tal como: a quantidade de clientes ou transações que o sistema pode acomodar, uso dos recursos (memória, disco, etc) ou modos de degradação (qual é o modo de operação aceitável quando o sistema estiver degradado de alguma forma) Exemplos:</w:t>
+        <w:t xml:space="preserve">assim ser testado. Use uma unidade de medida tal como: a quantidade de clientes ou transações que o sistema pode acomodar, uso dos recursos (memória, disco, </w:t>
+      </w:r>
+      <w:proofErr w:type="spellStart"/>
+      <w:r>
+        <w:rPr>
+          <w:i/>
+          <w:color w:val="0000FF"/>
+        </w:rPr>
+        <w:t>etc</w:t>
+      </w:r>
+      <w:proofErr w:type="spellEnd"/>
+      <w:r>
+        <w:rPr>
+          <w:i/>
+          <w:color w:val="0000FF"/>
+        </w:rPr>
+        <w:t>) ou modos de degradação (qual é o modo de operação aceitável quando o sistema estiver degradado de alguma forma) Exemplos:</w:t>
       </w:r>
     </w:p>
     <w:p>
@@ -5572,11 +5695,11 @@
         </w:numPr>
         <w:ind w:left="720" w:hanging="720"/>
       </w:pPr>
-      <w:bookmarkStart w:id="15" w:name="_Toc130069444"/>
+      <w:bookmarkStart w:id="16" w:name="_Toc130069444"/>
       <w:r>
         <w:t>&lt;Requisito de Desempenho Um&gt;</w:t>
       </w:r>
-      <w:bookmarkEnd w:id="15"/>
+      <w:bookmarkEnd w:id="16"/>
     </w:p>
     <w:p>
       <w:pPr>
@@ -5610,11 +5733,11 @@
           <w:numId w:val="2"/>
         </w:numPr>
       </w:pPr>
-      <w:bookmarkStart w:id="16" w:name="_Toc130069445"/>
+      <w:bookmarkStart w:id="17" w:name="_Toc130069445"/>
       <w:r>
         <w:t>Suportabilidade</w:t>
       </w:r>
-      <w:bookmarkEnd w:id="16"/>
+      <w:bookmarkEnd w:id="17"/>
     </w:p>
     <w:p>
       <w:pPr>
@@ -5801,7 +5924,23 @@
           <w:i/>
           <w:color w:val="0000FF"/>
         </w:rPr>
-        <w:t>Nível de Suporte: Qual é o nível de suporte que o produto necessita? Isto é feito normalmente usando um "Help-desk". Se for necessário existirem pessoas que forneçam suporte ao produto, esse suporte é considerado como parte do que você está fornecendo ao cliente? Existe algum requisito para esse suporte? Você pôde também construir o suporte no próprio produto, neste caso este é o lugar para escrever esses requisitos. Considere o nível de suporte que você deseja fornecer e de que forma ele pode ser obtido.</w:t>
+        <w:t>Nível de Suporte: Qual é o nível de suporte que o produto necessita? Isto é feito normalmente usando um "Help-</w:t>
+      </w:r>
+      <w:proofErr w:type="spellStart"/>
+      <w:r>
+        <w:rPr>
+          <w:i/>
+          <w:color w:val="0000FF"/>
+        </w:rPr>
+        <w:t>desk</w:t>
+      </w:r>
+      <w:proofErr w:type="spellEnd"/>
+      <w:r>
+        <w:rPr>
+          <w:i/>
+          <w:color w:val="0000FF"/>
+        </w:rPr>
+        <w:t>". Se for necessário existirem pessoas que forneçam suporte ao produto, esse suporte é considerado como parte do que você está fornecendo ao cliente? Existe algum requisito para esse suporte? Você pôde também construir o suporte no próprio produto, neste caso este é o lugar para escrever esses requisitos. Considere o nível de suporte que você deseja fornecer e de que forma ele pode ser obtido.</w:t>
       </w:r>
     </w:p>
     <w:p>
@@ -5873,8 +6012,32 @@
           <w:i/>
           <w:color w:val="0000FF"/>
         </w:rPr>
+        <w:t>As liberações de manutenção serão oferecidas aos usuários finais uma vez ao ano.</w:t>
+      </w:r>
+    </w:p>
+    <w:p>
+      <w:pPr>
+        <w:pBdr>
+          <w:top w:val="nil"/>
+          <w:left w:val="nil"/>
+          <w:bottom w:val="nil"/>
+          <w:right w:val="nil"/>
+          <w:between w:val="nil"/>
+        </w:pBdr>
+        <w:spacing w:before="120" w:after="120"/>
+        <w:ind w:left="763"/>
+        <w:rPr>
+          <w:i/>
+          <w:color w:val="0000FF"/>
+        </w:rPr>
+      </w:pPr>
+      <w:r>
+        <w:rPr>
+          <w:i/>
+          <w:color w:val="0000FF"/>
+        </w:rPr>
         <w:lastRenderedPageBreak/>
-        <w:t>As liberações de manutenção serão oferecidas aos usuários finais uma vez ao ano.</w:t>
+        <w:t>Escalabilidade: Qual o volume de usuários e dados o sistema irá suportar? Especifica o crescimento previsto que o produto deve suportar à medida que os negócios cresçam (ou que se espera que cresçam), os produtos de software devem aumentar suas capacidades para lidar com novos volumes. Isto pode ser expresso como uma tendência no tempo.</w:t>
       </w:r>
     </w:p>
     <w:p>
@@ -5893,36 +6056,37 @@
           <w:color w:val="0000FF"/>
         </w:rPr>
       </w:pPr>
-      <w:r>
-        <w:rPr>
-          <w:i/>
-          <w:color w:val="0000FF"/>
-        </w:rPr>
-        <w:t>Escalabilidade: Qual o volume de usuários e dados o sistema irá suportar? Especifica o crescimento previsto que o produto deve suportar à medida que os negócios cresçam (ou que se espera que cresçam), os produtos de software devem aumentar suas capacidades para lidar com novos volumes. Isto pode ser expresso como uma tendência no tempo.</w:t>
-      </w:r>
-    </w:p>
-    <w:p>
-      <w:pPr>
-        <w:pBdr>
-          <w:top w:val="nil"/>
-          <w:left w:val="nil"/>
-          <w:bottom w:val="nil"/>
-          <w:right w:val="nil"/>
-          <w:between w:val="nil"/>
-        </w:pBdr>
-        <w:spacing w:before="120" w:after="120"/>
-        <w:ind w:left="763"/>
-        <w:rPr>
-          <w:i/>
-          <w:color w:val="0000FF"/>
-        </w:rPr>
-      </w:pPr>
-      <w:r>
-        <w:rPr>
-          <w:i/>
-          <w:color w:val="0000FF"/>
-        </w:rPr>
-        <w:t>Testabilidade: Existe algum requisito especial a respeito da testabilidade do sistema?]</w:t>
+      <w:proofErr w:type="spellStart"/>
+      <w:r>
+        <w:rPr>
+          <w:i/>
+          <w:color w:val="0000FF"/>
+        </w:rPr>
+        <w:t>Testabilidade</w:t>
+      </w:r>
+      <w:proofErr w:type="spellEnd"/>
+      <w:r>
+        <w:rPr>
+          <w:i/>
+          <w:color w:val="0000FF"/>
+        </w:rPr>
+        <w:t xml:space="preserve">: Existe algum requisito especial a respeito da </w:t>
+      </w:r>
+      <w:proofErr w:type="spellStart"/>
+      <w:r>
+        <w:rPr>
+          <w:i/>
+          <w:color w:val="0000FF"/>
+        </w:rPr>
+        <w:t>testabilidade</w:t>
+      </w:r>
+      <w:proofErr w:type="spellEnd"/>
+      <w:r>
+        <w:rPr>
+          <w:i/>
+          <w:color w:val="0000FF"/>
+        </w:rPr>
+        <w:t xml:space="preserve"> do sistema?]</w:t>
       </w:r>
     </w:p>
     <w:p>
@@ -5934,11 +6098,11 @@
         </w:numPr>
         <w:ind w:left="720" w:hanging="720"/>
       </w:pPr>
-      <w:bookmarkStart w:id="17" w:name="_Toc130069446"/>
+      <w:bookmarkStart w:id="18" w:name="_Toc130069446"/>
       <w:r>
         <w:t>&lt;Requisito de Suportabilidade Um&gt;</w:t>
       </w:r>
-      <w:bookmarkEnd w:id="17"/>
+      <w:bookmarkEnd w:id="18"/>
     </w:p>
     <w:p>
       <w:pPr>
@@ -5972,11 +6136,11 @@
           <w:numId w:val="2"/>
         </w:numPr>
       </w:pPr>
-      <w:bookmarkStart w:id="18" w:name="_Toc130069447"/>
+      <w:bookmarkStart w:id="19" w:name="_Toc130069447"/>
       <w:r>
         <w:t>Restrições de Design</w:t>
       </w:r>
-      <w:bookmarkEnd w:id="18"/>
+      <w:bookmarkEnd w:id="19"/>
     </w:p>
     <w:p>
       <w:pPr>
@@ -6179,11 +6343,11 @@
         </w:numPr>
         <w:ind w:left="720" w:hanging="720"/>
       </w:pPr>
-      <w:bookmarkStart w:id="19" w:name="_Toc130069448"/>
+      <w:bookmarkStart w:id="20" w:name="_Toc130069448"/>
       <w:r>
         <w:t>&lt;Restrição de Design Um&gt;</w:t>
       </w:r>
-      <w:bookmarkEnd w:id="19"/>
+      <w:bookmarkEnd w:id="20"/>
     </w:p>
     <w:p>
       <w:pPr>
@@ -6217,11 +6381,11 @@
           <w:numId w:val="2"/>
         </w:numPr>
       </w:pPr>
-      <w:bookmarkStart w:id="20" w:name="_Toc130069449"/>
+      <w:bookmarkStart w:id="21" w:name="_Toc130069449"/>
       <w:r>
         <w:t>Documentação do Usuário On-line e Requisitos do Sistema de Ajuda</w:t>
       </w:r>
-      <w:bookmarkEnd w:id="20"/>
+      <w:bookmarkEnd w:id="21"/>
     </w:p>
     <w:p>
       <w:pPr>
@@ -6255,11 +6419,11 @@
           <w:numId w:val="2"/>
         </w:numPr>
       </w:pPr>
-      <w:bookmarkStart w:id="21" w:name="_Toc130069450"/>
+      <w:bookmarkStart w:id="22" w:name="_Toc130069450"/>
       <w:r>
         <w:t>Componentes Comprados</w:t>
       </w:r>
-      <w:bookmarkEnd w:id="21"/>
+      <w:bookmarkEnd w:id="22"/>
     </w:p>
     <w:p>
       <w:pPr>
@@ -6293,11 +6457,11 @@
           <w:numId w:val="2"/>
         </w:numPr>
       </w:pPr>
-      <w:bookmarkStart w:id="22" w:name="_Toc130069451"/>
+      <w:bookmarkStart w:id="23" w:name="_Toc130069451"/>
       <w:r>
         <w:t>Interfaces</w:t>
       </w:r>
-      <w:bookmarkEnd w:id="22"/>
+      <w:bookmarkEnd w:id="23"/>
     </w:p>
     <w:p>
       <w:pPr>
@@ -6332,11 +6496,11 @@
         </w:numPr>
         <w:ind w:left="720" w:hanging="720"/>
       </w:pPr>
-      <w:bookmarkStart w:id="23" w:name="_Toc130069452"/>
+      <w:bookmarkStart w:id="24" w:name="_Toc130069452"/>
       <w:r>
         <w:t>Interfaces com o Usuário</w:t>
       </w:r>
-      <w:bookmarkEnd w:id="23"/>
+      <w:bookmarkEnd w:id="24"/>
     </w:p>
     <w:p>
       <w:pPr>
@@ -6383,31 +6547,31 @@
           <w:i/>
           <w:color w:val="0000FF"/>
         </w:rPr>
+        <w:t>Nesta seção devem ser descritas todas as interfaces que serão criadas com o usuário, exemplo:</w:t>
+      </w:r>
+    </w:p>
+    <w:p>
+      <w:pPr>
+        <w:pBdr>
+          <w:top w:val="nil"/>
+          <w:left w:val="nil"/>
+          <w:bottom w:val="nil"/>
+          <w:right w:val="nil"/>
+          <w:between w:val="nil"/>
+        </w:pBdr>
+        <w:spacing w:before="120" w:after="120"/>
+        <w:ind w:left="763"/>
+        <w:rPr>
+          <w:i/>
+          <w:color w:val="0000FF"/>
+        </w:rPr>
+      </w:pPr>
+      <w:r>
+        <w:rPr>
+          <w:i/>
+          <w:color w:val="0000FF"/>
+        </w:rPr>
         <w:lastRenderedPageBreak/>
-        <w:t>Nesta seção devem ser descritas todas as interfaces que serão criadas com o usuário, exemplo:</w:t>
-      </w:r>
-    </w:p>
-    <w:p>
-      <w:pPr>
-        <w:pBdr>
-          <w:top w:val="nil"/>
-          <w:left w:val="nil"/>
-          <w:bottom w:val="nil"/>
-          <w:right w:val="nil"/>
-          <w:between w:val="nil"/>
-        </w:pBdr>
-        <w:spacing w:before="120" w:after="120"/>
-        <w:ind w:left="763"/>
-        <w:rPr>
-          <w:i/>
-          <w:color w:val="0000FF"/>
-        </w:rPr>
-      </w:pPr>
-      <w:r>
-        <w:rPr>
-          <w:i/>
-          <w:color w:val="0000FF"/>
-        </w:rPr>
         <w:t>“Para o usuário será criado, as telas de cadastro de cliente, software, prioridade, cliente, usuário e chamado, e a tela de gerenciamento de chamados.”</w:t>
       </w:r>
     </w:p>
@@ -7024,7 +7188,6 @@
           <w:i/>
           <w:color w:val="0000FF"/>
         </w:rPr>
-        <w:lastRenderedPageBreak/>
         <w:t>Também é uma área importante onde podem ser adicionados os protótipos de telas. Como por exemplo:</w:t>
       </w:r>
     </w:p>
@@ -7049,6 +7212,7 @@
           <w:noProof/>
           <w:color w:val="000000"/>
         </w:rPr>
+        <w:lastRenderedPageBreak/>
         <w:drawing>
           <wp:inline distT="0" distB="0" distL="0" distR="0" wp14:anchorId="197FA2CF" wp14:editId="5095A81B">
             <wp:extent cx="4953000" cy="4371975"/>
@@ -7119,11 +7283,11 @@
         </w:numPr>
         <w:ind w:left="720" w:hanging="720"/>
       </w:pPr>
-      <w:bookmarkStart w:id="24" w:name="_Toc130069453"/>
+      <w:bookmarkStart w:id="25" w:name="_Toc130069453"/>
       <w:r>
         <w:t>Interfaces de Hardware</w:t>
       </w:r>
-      <w:bookmarkEnd w:id="24"/>
+      <w:bookmarkEnd w:id="25"/>
     </w:p>
     <w:p>
       <w:pPr>
@@ -7182,11 +7346,11 @@
         </w:numPr>
         <w:ind w:left="720" w:hanging="720"/>
       </w:pPr>
-      <w:bookmarkStart w:id="25" w:name="_Toc130069454"/>
+      <w:bookmarkStart w:id="26" w:name="_Toc130069454"/>
       <w:r>
         <w:t>Interfaces de Software</w:t>
       </w:r>
-      <w:bookmarkEnd w:id="25"/>
+      <w:bookmarkEnd w:id="26"/>
     </w:p>
     <w:p>
       <w:pPr>
@@ -7272,7 +7436,7 @@
           <w:i/>
           <w:color w:val="0000FF"/>
         </w:rPr>
-        <w:t xml:space="preserve">Interfaces de Software: Existe algum sistema externo com o qual este sistema deve se conectar? Existe alguma restrição na natureza da interface entre este sistema e algum sistema externo, tal como o formato dos dados passados entre estes sistemas? Eles usam algum protocolo em particular? Descreva as interfaces de software com outros componentes. Podendo ser componentes comprados, componentes reutilizados de uma outra aplicação, ou componentes que estão sendo desenvolvidos para subsistemas </w:t>
+        <w:t xml:space="preserve">Interfaces de Software: Existe algum sistema externo com o qual este sistema deve se conectar? Existe alguma restrição na natureza da interface entre este sistema e algum sistema externo, tal como o formato dos dados passados entre estes sistemas? Eles usam algum protocolo em particular? Descreva as interfaces de software com outros componentes. Podendo ser componentes comprados, componentes reutilizados de uma outra aplicação, ou componentes que estão sendo desenvolvidos para subsistemas fora do escopo do sistema em questão, mas com o qual ele deve interagir. Para cada sistema, considere as </w:t>
       </w:r>
       <w:r>
         <w:rPr>
@@ -7280,7 +7444,7 @@
           <w:color w:val="0000FF"/>
         </w:rPr>
         <w:lastRenderedPageBreak/>
-        <w:t>fora do escopo do sistema em questão, mas com o qual ele deve interagir. Para cada sistema, considere as interfaces fornecidas e requeridas.</w:t>
+        <w:t>interfaces fornecidas e requeridas.</w:t>
       </w:r>
     </w:p>
     <w:p>
@@ -7316,11 +7480,11 @@
         </w:numPr>
         <w:ind w:left="720" w:hanging="720"/>
       </w:pPr>
-      <w:bookmarkStart w:id="26" w:name="_Toc130069455"/>
+      <w:bookmarkStart w:id="27" w:name="_Toc130069455"/>
       <w:r>
         <w:t>Interfaces de Comunicações</w:t>
       </w:r>
-      <w:bookmarkEnd w:id="26"/>
+      <w:bookmarkEnd w:id="27"/>
     </w:p>
     <w:p>
       <w:pPr>
@@ -7367,7 +7531,39 @@
           <w:i/>
           <w:color w:val="0000FF"/>
         </w:rPr>
-        <w:t>Interfaces de Comunicação: Descreve todas as interfaces de comunicação com outros sistemas ou dispositivos, tais como redes de área local (LANs), dispositivos seriais remotos, etc]</w:t>
+        <w:t>Interfaces de Comunicação: Descreve todas as interfaces de comunicação com outros sistemas ou dispositivos, tais como redes de área local (</w:t>
+      </w:r>
+      <w:proofErr w:type="spellStart"/>
+      <w:r>
+        <w:rPr>
+          <w:i/>
+          <w:color w:val="0000FF"/>
+        </w:rPr>
+        <w:t>LANs</w:t>
+      </w:r>
+      <w:proofErr w:type="spellEnd"/>
+      <w:r>
+        <w:rPr>
+          <w:i/>
+          <w:color w:val="0000FF"/>
+        </w:rPr>
+        <w:t xml:space="preserve">), dispositivos seriais remotos, </w:t>
+      </w:r>
+      <w:proofErr w:type="spellStart"/>
+      <w:r>
+        <w:rPr>
+          <w:i/>
+          <w:color w:val="0000FF"/>
+        </w:rPr>
+        <w:t>etc</w:t>
+      </w:r>
+      <w:proofErr w:type="spellEnd"/>
+      <w:r>
+        <w:rPr>
+          <w:i/>
+          <w:color w:val="0000FF"/>
+        </w:rPr>
+        <w:t>]</w:t>
       </w:r>
     </w:p>
     <w:p>
@@ -7378,11 +7574,11 @@
           <w:numId w:val="2"/>
         </w:numPr>
       </w:pPr>
-      <w:bookmarkStart w:id="27" w:name="_Toc130069456"/>
+      <w:bookmarkStart w:id="28" w:name="_Toc130069456"/>
       <w:r>
         <w:t>Padrões Aplicáveis</w:t>
       </w:r>
-      <w:bookmarkEnd w:id="27"/>
+      <w:bookmarkEnd w:id="28"/>
     </w:p>
     <w:p>
       <w:pPr>
@@ -8690,6 +8886,7 @@
   <w:style w:type="paragraph" w:default="1" w:styleId="Normal">
     <w:name w:val="Normal"/>
     <w:qFormat/>
+    <w:rsid w:val="004E3764"/>
   </w:style>
   <w:style w:type="paragraph" w:styleId="Ttulo1">
     <w:name w:val="heading 1"/>
@@ -8799,7 +8996,6 @@
   <w:style w:type="character" w:default="1" w:styleId="Fontepargpadro">
     <w:name w:val="Default Paragraph Font"/>
     <w:uiPriority w:val="1"/>
-    <w:semiHidden/>
     <w:unhideWhenUsed/>
   </w:style>
   <w:style w:type="table" w:default="1" w:styleId="Tabelanormal">

</xml_diff>

<commit_message>
Alterações documento de requisitos - 27/03
</commit_message>
<xml_diff>
--- a/Projeto Integrador - Especificação Requisitos.docx
+++ b/Projeto Integrador - Especificação Requisitos.docx
@@ -422,6 +422,12 @@
                 <w:color w:val="000000"/>
               </w:rPr>
             </w:pPr>
+            <w:r>
+              <w:rPr>
+                <w:color w:val="000000"/>
+              </w:rPr>
+              <w:t>27/03/2023</w:t>
+            </w:r>
           </w:p>
         </w:tc>
         <w:tc>
@@ -449,6 +455,12 @@
                 <w:color w:val="000000"/>
               </w:rPr>
             </w:pPr>
+            <w:r>
+              <w:rPr>
+                <w:color w:val="000000"/>
+              </w:rPr>
+              <w:t>1.0</w:t>
+            </w:r>
           </w:p>
         </w:tc>
         <w:tc>
@@ -476,6 +488,12 @@
                 <w:color w:val="000000"/>
               </w:rPr>
             </w:pPr>
+            <w:r>
+              <w:rPr>
+                <w:color w:val="000000"/>
+              </w:rPr>
+              <w:t>Incrementação Novos Requisitos</w:t>
+            </w:r>
           </w:p>
         </w:tc>
         <w:tc>
@@ -503,6 +521,12 @@
                 <w:color w:val="000000"/>
               </w:rPr>
             </w:pPr>
+            <w:r>
+              <w:rPr>
+                <w:color w:val="000000"/>
+              </w:rPr>
+              <w:t>Leonardo Almeida</w:t>
+            </w:r>
           </w:p>
         </w:tc>
       </w:tr>
@@ -788,6 +812,7 @@
             <w:docPartUnique/>
           </w:docPartObj>
         </w:sdtPr>
+        <w:sdtEndPr/>
         <w:sdtContent>
           <w:r>
             <w:instrText xml:space="preserve"> TOC \h \u \z </w:instrText>
@@ -797,7 +822,7 @@
           </w:r>
         </w:sdtContent>
       </w:sdt>
-      <w:hyperlink w:anchor="_Toc130069429" w:history="1">
+      <w:hyperlink w:anchor="_Toc130835945" w:history="1">
         <w:r>
           <w:rPr>
             <w:rStyle w:val="Hyperlink"/>
@@ -807,16 +832,18 @@
         </w:r>
         <w:r>
           <w:rPr>
+            <w:rFonts w:asciiTheme="minorHAnsi" w:eastAsiaTheme="minorEastAsia" w:hAnsiTheme="minorHAnsi" w:cstheme="minorBidi"/>
+            <w:noProof/>
+            <w:sz w:val="22"/>
+            <w:szCs w:val="22"/>
+          </w:rPr>
+          <w:tab/>
+        </w:r>
+        <w:r>
+          <w:rPr>
             <w:rStyle w:val="Hyperlink"/>
             <w:noProof/>
           </w:rPr>
-          <w:t xml:space="preserve"> </w:t>
-        </w:r>
-        <w:r>
-          <w:rPr>
-            <w:rStyle w:val="Hyperlink"/>
-            <w:noProof/>
-          </w:rPr>
           <w:t>Introdução</w:t>
         </w:r>
         <w:r>
@@ -838,7 +865,7 @@
             <w:noProof/>
             <w:webHidden/>
           </w:rPr>
-          <w:instrText xml:space="preserve"> PAGEREF _Toc130069429 \h </w:instrText>
+          <w:instrText xml:space="preserve"> PAGEREF _Toc130835945 \h </w:instrText>
         </w:r>
         <w:r>
           <w:rPr>
@@ -883,7 +910,7 @@
           <w:szCs w:val="22"/>
         </w:rPr>
       </w:pPr>
-      <w:hyperlink w:anchor="_Toc130069430" w:history="1">
+      <w:hyperlink w:anchor="_Toc130835946" w:history="1">
         <w:r>
           <w:rPr>
             <w:rStyle w:val="Hyperlink"/>
@@ -926,7 +953,7 @@
             <w:noProof/>
             <w:webHidden/>
           </w:rPr>
-          <w:instrText xml:space="preserve"> PAGEREF _Toc130069430 \h </w:instrText>
+          <w:instrText xml:space="preserve"> PAGEREF _Toc130835946 \h </w:instrText>
         </w:r>
         <w:r>
           <w:rPr>
@@ -971,7 +998,7 @@
           <w:szCs w:val="22"/>
         </w:rPr>
       </w:pPr>
-      <w:hyperlink w:anchor="_Toc130069431" w:history="1">
+      <w:hyperlink w:anchor="_Toc130835947" w:history="1">
         <w:r>
           <w:rPr>
             <w:rStyle w:val="Hyperlink"/>
@@ -1014,7 +1041,7 @@
             <w:noProof/>
             <w:webHidden/>
           </w:rPr>
-          <w:instrText xml:space="preserve"> PAGEREF _Toc130069431 \h </w:instrText>
+          <w:instrText xml:space="preserve"> PAGEREF _Toc130835947 \h </w:instrText>
         </w:r>
         <w:r>
           <w:rPr>
@@ -1059,7 +1086,7 @@
           <w:szCs w:val="22"/>
         </w:rPr>
       </w:pPr>
-      <w:hyperlink w:anchor="_Toc130069432" w:history="1">
+      <w:hyperlink w:anchor="_Toc130835948" w:history="1">
         <w:r>
           <w:rPr>
             <w:rStyle w:val="Hyperlink"/>
@@ -1102,7 +1129,7 @@
             <w:noProof/>
             <w:webHidden/>
           </w:rPr>
-          <w:instrText xml:space="preserve"> PAGEREF _Toc130069432 \h </w:instrText>
+          <w:instrText xml:space="preserve"> PAGEREF _Toc130835948 \h </w:instrText>
         </w:r>
         <w:r>
           <w:rPr>
@@ -1147,7 +1174,7 @@
           <w:szCs w:val="22"/>
         </w:rPr>
       </w:pPr>
-      <w:hyperlink w:anchor="_Toc130069433" w:history="1">
+      <w:hyperlink w:anchor="_Toc130835949" w:history="1">
         <w:r>
           <w:rPr>
             <w:rStyle w:val="Hyperlink"/>
@@ -1190,7 +1217,7 @@
             <w:noProof/>
             <w:webHidden/>
           </w:rPr>
-          <w:instrText xml:space="preserve"> PAGEREF _Toc130069433 \h </w:instrText>
+          <w:instrText xml:space="preserve"> PAGEREF _Toc130835949 \h </w:instrText>
         </w:r>
         <w:r>
           <w:rPr>
@@ -1235,7 +1262,7 @@
           <w:szCs w:val="22"/>
         </w:rPr>
       </w:pPr>
-      <w:hyperlink w:anchor="_Toc130069434" w:history="1">
+      <w:hyperlink w:anchor="_Toc130835950" w:history="1">
         <w:r>
           <w:rPr>
             <w:rStyle w:val="Hyperlink"/>
@@ -1278,7 +1305,7 @@
             <w:noProof/>
             <w:webHidden/>
           </w:rPr>
-          <w:instrText xml:space="preserve"> PAGEREF _Toc130069434 \h </w:instrText>
+          <w:instrText xml:space="preserve"> PAGEREF _Toc130835950 \h </w:instrText>
         </w:r>
         <w:r>
           <w:rPr>
@@ -1323,7 +1350,7 @@
           <w:szCs w:val="22"/>
         </w:rPr>
       </w:pPr>
-      <w:hyperlink w:anchor="_Toc130069435" w:history="1">
+      <w:hyperlink w:anchor="_Toc130835951" w:history="1">
         <w:r>
           <w:rPr>
             <w:rStyle w:val="Hyperlink"/>
@@ -1366,7 +1393,7 @@
             <w:noProof/>
             <w:webHidden/>
           </w:rPr>
-          <w:instrText xml:space="preserve"> PAGEREF _Toc130069435 \h </w:instrText>
+          <w:instrText xml:space="preserve"> PAGEREF _Toc130835951 \h </w:instrText>
         </w:r>
         <w:r>
           <w:rPr>
@@ -1411,7 +1438,7 @@
           <w:szCs w:val="22"/>
         </w:rPr>
       </w:pPr>
-      <w:hyperlink w:anchor="_Toc130069436" w:history="1">
+      <w:hyperlink w:anchor="_Toc130835952" w:history="1">
         <w:r>
           <w:rPr>
             <w:rStyle w:val="Hyperlink"/>
@@ -1454,7 +1481,7 @@
             <w:noProof/>
             <w:webHidden/>
           </w:rPr>
-          <w:instrText xml:space="preserve"> PAGEREF _Toc130069436 \h </w:instrText>
+          <w:instrText xml:space="preserve"> PAGEREF _Toc130835952 \h </w:instrText>
         </w:r>
         <w:r>
           <w:rPr>
@@ -1499,7 +1526,7 @@
           <w:szCs w:val="22"/>
         </w:rPr>
       </w:pPr>
-      <w:hyperlink w:anchor="_Toc130069437" w:history="1">
+      <w:hyperlink w:anchor="_Toc130835953" w:history="1">
         <w:r>
           <w:rPr>
             <w:rStyle w:val="Hyperlink"/>
@@ -1542,7 +1569,7 @@
             <w:noProof/>
             <w:webHidden/>
           </w:rPr>
-          <w:instrText xml:space="preserve"> PAGEREF _Toc130069437 \h </w:instrText>
+          <w:instrText xml:space="preserve"> PAGEREF _Toc130835953 \h </w:instrText>
         </w:r>
         <w:r>
           <w:rPr>
@@ -1587,10 +1614,12 @@
           <w:szCs w:val="22"/>
         </w:rPr>
       </w:pPr>
-      <w:hyperlink w:anchor="_Toc130069438" w:history="1">
+      <w:hyperlink w:anchor="_Toc130835954" w:history="1">
         <w:r>
           <w:rPr>
             <w:rStyle w:val="Hyperlink"/>
+            <w:b/>
+            <w:bCs/>
             <w:noProof/>
           </w:rPr>
           <w:t>3.1.1</w:t>
@@ -1607,9 +1636,11 @@
         <w:r>
           <w:rPr>
             <w:rStyle w:val="Hyperlink"/>
-            <w:noProof/>
-          </w:rPr>
-          <w:t>&lt;Requisito Funcional Um&gt;</w:t>
+            <w:b/>
+            <w:bCs/>
+            <w:noProof/>
+          </w:rPr>
+          <w:t>RQF001 – Manter Usuário:</w:t>
         </w:r>
         <w:r>
           <w:rPr>
@@ -1630,7 +1661,283 @@
             <w:noProof/>
             <w:webHidden/>
           </w:rPr>
-          <w:instrText xml:space="preserve"> PAGEREF _Toc130069438 \h </w:instrText>
+          <w:instrText xml:space="preserve"> PAGEREF _Toc130835954 \h </w:instrText>
+        </w:r>
+        <w:r>
+          <w:rPr>
+            <w:noProof/>
+            <w:webHidden/>
+          </w:rPr>
+        </w:r>
+        <w:r>
+          <w:rPr>
+            <w:noProof/>
+            <w:webHidden/>
+          </w:rPr>
+          <w:fldChar w:fldCharType="separate"/>
+        </w:r>
+        <w:r>
+          <w:rPr>
+            <w:noProof/>
+            <w:webHidden/>
+          </w:rPr>
+          <w:t>5</w:t>
+        </w:r>
+        <w:r>
+          <w:rPr>
+            <w:noProof/>
+            <w:webHidden/>
+          </w:rPr>
+          <w:fldChar w:fldCharType="end"/>
+        </w:r>
+      </w:hyperlink>
+    </w:p>
+    <w:p>
+      <w:pPr>
+        <w:pStyle w:val="Sumrio3"/>
+        <w:tabs>
+          <w:tab w:val="left" w:pos="1100"/>
+          <w:tab w:val="right" w:pos="9350"/>
+        </w:tabs>
+        <w:rPr>
+          <w:rFonts w:asciiTheme="minorHAnsi" w:eastAsiaTheme="minorEastAsia" w:hAnsiTheme="minorHAnsi" w:cstheme="minorBidi"/>
+          <w:noProof/>
+          <w:sz w:val="22"/>
+          <w:szCs w:val="22"/>
+        </w:rPr>
+      </w:pPr>
+      <w:hyperlink w:anchor="_Toc130835955" w:history="1">
+        <w:r>
+          <w:rPr>
+            <w:rStyle w:val="Hyperlink"/>
+            <w:b/>
+            <w:bCs/>
+            <w:noProof/>
+          </w:rPr>
+          <w:t>3.1.2</w:t>
+        </w:r>
+        <w:r>
+          <w:rPr>
+            <w:rFonts w:asciiTheme="minorHAnsi" w:eastAsiaTheme="minorEastAsia" w:hAnsiTheme="minorHAnsi" w:cstheme="minorBidi"/>
+            <w:noProof/>
+            <w:sz w:val="22"/>
+            <w:szCs w:val="22"/>
+          </w:rPr>
+          <w:tab/>
+        </w:r>
+        <w:r>
+          <w:rPr>
+            <w:rStyle w:val="Hyperlink"/>
+            <w:b/>
+            <w:bCs/>
+            <w:noProof/>
+          </w:rPr>
+          <w:t>RQF002 – Manter Treino:</w:t>
+        </w:r>
+        <w:r>
+          <w:rPr>
+            <w:noProof/>
+            <w:webHidden/>
+          </w:rPr>
+          <w:tab/>
+        </w:r>
+        <w:r>
+          <w:rPr>
+            <w:noProof/>
+            <w:webHidden/>
+          </w:rPr>
+          <w:fldChar w:fldCharType="begin"/>
+        </w:r>
+        <w:r>
+          <w:rPr>
+            <w:noProof/>
+            <w:webHidden/>
+          </w:rPr>
+          <w:instrText xml:space="preserve"> PAGEREF _Toc130835955 \h </w:instrText>
+        </w:r>
+        <w:r>
+          <w:rPr>
+            <w:noProof/>
+            <w:webHidden/>
+          </w:rPr>
+        </w:r>
+        <w:r>
+          <w:rPr>
+            <w:noProof/>
+            <w:webHidden/>
+          </w:rPr>
+          <w:fldChar w:fldCharType="separate"/>
+        </w:r>
+        <w:r>
+          <w:rPr>
+            <w:noProof/>
+            <w:webHidden/>
+          </w:rPr>
+          <w:t>6</w:t>
+        </w:r>
+        <w:r>
+          <w:rPr>
+            <w:noProof/>
+            <w:webHidden/>
+          </w:rPr>
+          <w:fldChar w:fldCharType="end"/>
+        </w:r>
+      </w:hyperlink>
+    </w:p>
+    <w:p>
+      <w:pPr>
+        <w:pStyle w:val="Sumrio3"/>
+        <w:tabs>
+          <w:tab w:val="left" w:pos="1100"/>
+          <w:tab w:val="right" w:pos="9350"/>
+        </w:tabs>
+        <w:rPr>
+          <w:rFonts w:asciiTheme="minorHAnsi" w:eastAsiaTheme="minorEastAsia" w:hAnsiTheme="minorHAnsi" w:cstheme="minorBidi"/>
+          <w:noProof/>
+          <w:sz w:val="22"/>
+          <w:szCs w:val="22"/>
+        </w:rPr>
+      </w:pPr>
+      <w:hyperlink w:anchor="_Toc130835956" w:history="1">
+        <w:r>
+          <w:rPr>
+            <w:rStyle w:val="Hyperlink"/>
+            <w:b/>
+            <w:bCs/>
+            <w:noProof/>
+          </w:rPr>
+          <w:t>3.1.3</w:t>
+        </w:r>
+        <w:r>
+          <w:rPr>
+            <w:rFonts w:asciiTheme="minorHAnsi" w:eastAsiaTheme="minorEastAsia" w:hAnsiTheme="minorHAnsi" w:cstheme="minorBidi"/>
+            <w:noProof/>
+            <w:sz w:val="22"/>
+            <w:szCs w:val="22"/>
+          </w:rPr>
+          <w:tab/>
+        </w:r>
+        <w:r>
+          <w:rPr>
+            <w:rStyle w:val="Hyperlink"/>
+            <w:b/>
+            <w:bCs/>
+            <w:noProof/>
+          </w:rPr>
+          <w:t>RQF003 – Manter Exercício:</w:t>
+        </w:r>
+        <w:r>
+          <w:rPr>
+            <w:noProof/>
+            <w:webHidden/>
+          </w:rPr>
+          <w:tab/>
+        </w:r>
+        <w:r>
+          <w:rPr>
+            <w:noProof/>
+            <w:webHidden/>
+          </w:rPr>
+          <w:fldChar w:fldCharType="begin"/>
+        </w:r>
+        <w:r>
+          <w:rPr>
+            <w:noProof/>
+            <w:webHidden/>
+          </w:rPr>
+          <w:instrText xml:space="preserve"> PAGEREF _Toc130835956 \h </w:instrText>
+        </w:r>
+        <w:r>
+          <w:rPr>
+            <w:noProof/>
+            <w:webHidden/>
+          </w:rPr>
+        </w:r>
+        <w:r>
+          <w:rPr>
+            <w:noProof/>
+            <w:webHidden/>
+          </w:rPr>
+          <w:fldChar w:fldCharType="separate"/>
+        </w:r>
+        <w:r>
+          <w:rPr>
+            <w:noProof/>
+            <w:webHidden/>
+          </w:rPr>
+          <w:t>6</w:t>
+        </w:r>
+        <w:r>
+          <w:rPr>
+            <w:noProof/>
+            <w:webHidden/>
+          </w:rPr>
+          <w:fldChar w:fldCharType="end"/>
+        </w:r>
+      </w:hyperlink>
+    </w:p>
+    <w:p>
+      <w:pPr>
+        <w:pStyle w:val="Sumrio3"/>
+        <w:tabs>
+          <w:tab w:val="left" w:pos="1100"/>
+          <w:tab w:val="right" w:pos="9350"/>
+        </w:tabs>
+        <w:rPr>
+          <w:rFonts w:asciiTheme="minorHAnsi" w:eastAsiaTheme="minorEastAsia" w:hAnsiTheme="minorHAnsi" w:cstheme="minorBidi"/>
+          <w:noProof/>
+          <w:sz w:val="22"/>
+          <w:szCs w:val="22"/>
+        </w:rPr>
+      </w:pPr>
+      <w:hyperlink w:anchor="_Toc130835957" w:history="1">
+        <w:r>
+          <w:rPr>
+            <w:rStyle w:val="Hyperlink"/>
+            <w:b/>
+            <w:bCs/>
+            <w:noProof/>
+          </w:rPr>
+          <w:t>3.1.4</w:t>
+        </w:r>
+        <w:r>
+          <w:rPr>
+            <w:rFonts w:asciiTheme="minorHAnsi" w:eastAsiaTheme="minorEastAsia" w:hAnsiTheme="minorHAnsi" w:cstheme="minorBidi"/>
+            <w:noProof/>
+            <w:sz w:val="22"/>
+            <w:szCs w:val="22"/>
+          </w:rPr>
+          <w:tab/>
+        </w:r>
+        <w:r>
+          <w:rPr>
+            <w:rStyle w:val="Hyperlink"/>
+            <w:b/>
+            <w:bCs/>
+            <w:noProof/>
+          </w:rPr>
+          <w:t>RQF004 – Manter Aparelho:</w:t>
+        </w:r>
+        <w:r>
+          <w:rPr>
+            <w:noProof/>
+            <w:webHidden/>
+          </w:rPr>
+          <w:tab/>
+        </w:r>
+        <w:r>
+          <w:rPr>
+            <w:noProof/>
+            <w:webHidden/>
+          </w:rPr>
+          <w:fldChar w:fldCharType="begin"/>
+        </w:r>
+        <w:r>
+          <w:rPr>
+            <w:noProof/>
+            <w:webHidden/>
+          </w:rPr>
+          <w:instrText xml:space="preserve"> PAGEREF _Toc130835957 \h </w:instrText>
         </w:r>
         <w:r>
           <w:rPr>
@@ -1675,7 +1982,7 @@
           <w:szCs w:val="22"/>
         </w:rPr>
       </w:pPr>
-      <w:hyperlink w:anchor="_Toc130069439" w:history="1">
+      <w:hyperlink w:anchor="_Toc130835958" w:history="1">
         <w:r>
           <w:rPr>
             <w:rStyle w:val="Hyperlink"/>
@@ -1718,7 +2025,7 @@
             <w:noProof/>
             <w:webHidden/>
           </w:rPr>
-          <w:instrText xml:space="preserve"> PAGEREF _Toc130069439 \h </w:instrText>
+          <w:instrText xml:space="preserve"> PAGEREF _Toc130835958 \h </w:instrText>
         </w:r>
         <w:r>
           <w:rPr>
@@ -1763,7 +2070,7 @@
           <w:szCs w:val="22"/>
         </w:rPr>
       </w:pPr>
-      <w:hyperlink w:anchor="_Toc130069440" w:history="1">
+      <w:hyperlink w:anchor="_Toc130835959" w:history="1">
         <w:r>
           <w:rPr>
             <w:rStyle w:val="Hyperlink"/>
@@ -1806,7 +2113,7 @@
             <w:noProof/>
             <w:webHidden/>
           </w:rPr>
-          <w:instrText xml:space="preserve"> PAGEREF _Toc130069440 \h </w:instrText>
+          <w:instrText xml:space="preserve"> PAGEREF _Toc130835959 \h </w:instrText>
         </w:r>
         <w:r>
           <w:rPr>
@@ -1851,7 +2158,7 @@
           <w:szCs w:val="22"/>
         </w:rPr>
       </w:pPr>
-      <w:hyperlink w:anchor="_Toc130069441" w:history="1">
+      <w:hyperlink w:anchor="_Toc130835960" w:history="1">
         <w:r>
           <w:rPr>
             <w:rStyle w:val="Hyperlink"/>
@@ -1894,7 +2201,7 @@
             <w:noProof/>
             <w:webHidden/>
           </w:rPr>
-          <w:instrText xml:space="preserve"> PAGEREF _Toc130069441 \h </w:instrText>
+          <w:instrText xml:space="preserve"> PAGEREF _Toc130835960 \h </w:instrText>
         </w:r>
         <w:r>
           <w:rPr>
@@ -1939,7 +2246,7 @@
           <w:szCs w:val="22"/>
         </w:rPr>
       </w:pPr>
-      <w:hyperlink w:anchor="_Toc130069442" w:history="1">
+      <w:hyperlink w:anchor="_Toc130835961" w:history="1">
         <w:r>
           <w:rPr>
             <w:rStyle w:val="Hyperlink"/>
@@ -1982,7 +2289,7 @@
             <w:noProof/>
             <w:webHidden/>
           </w:rPr>
-          <w:instrText xml:space="preserve"> PAGEREF _Toc130069442 \h </w:instrText>
+          <w:instrText xml:space="preserve"> PAGEREF _Toc130835961 \h </w:instrText>
         </w:r>
         <w:r>
           <w:rPr>
@@ -2027,7 +2334,7 @@
           <w:szCs w:val="22"/>
         </w:rPr>
       </w:pPr>
-      <w:hyperlink w:anchor="_Toc130069443" w:history="1">
+      <w:hyperlink w:anchor="_Toc130835962" w:history="1">
         <w:r>
           <w:rPr>
             <w:rStyle w:val="Hyperlink"/>
@@ -2070,7 +2377,7 @@
             <w:noProof/>
             <w:webHidden/>
           </w:rPr>
-          <w:instrText xml:space="preserve"> PAGEREF _Toc130069443 \h </w:instrText>
+          <w:instrText xml:space="preserve"> PAGEREF _Toc130835962 \h </w:instrText>
         </w:r>
         <w:r>
           <w:rPr>
@@ -2115,7 +2422,7 @@
           <w:szCs w:val="22"/>
         </w:rPr>
       </w:pPr>
-      <w:hyperlink w:anchor="_Toc130069444" w:history="1">
+      <w:hyperlink w:anchor="_Toc130835963" w:history="1">
         <w:r>
           <w:rPr>
             <w:rStyle w:val="Hyperlink"/>
@@ -2158,7 +2465,7 @@
             <w:noProof/>
             <w:webHidden/>
           </w:rPr>
-          <w:instrText xml:space="preserve"> PAGEREF _Toc130069444 \h </w:instrText>
+          <w:instrText xml:space="preserve"> PAGEREF _Toc130835963 \h </w:instrText>
         </w:r>
         <w:r>
           <w:rPr>
@@ -2203,7 +2510,7 @@
           <w:szCs w:val="22"/>
         </w:rPr>
       </w:pPr>
-      <w:hyperlink w:anchor="_Toc130069445" w:history="1">
+      <w:hyperlink w:anchor="_Toc130835964" w:history="1">
         <w:r>
           <w:rPr>
             <w:rStyle w:val="Hyperlink"/>
@@ -2246,7 +2553,7 @@
             <w:noProof/>
             <w:webHidden/>
           </w:rPr>
-          <w:instrText xml:space="preserve"> PAGEREF _Toc130069445 \h </w:instrText>
+          <w:instrText xml:space="preserve"> PAGEREF _Toc130835964 \h </w:instrText>
         </w:r>
         <w:r>
           <w:rPr>
@@ -2291,7 +2598,7 @@
           <w:szCs w:val="22"/>
         </w:rPr>
       </w:pPr>
-      <w:hyperlink w:anchor="_Toc130069446" w:history="1">
+      <w:hyperlink w:anchor="_Toc130835965" w:history="1">
         <w:r>
           <w:rPr>
             <w:rStyle w:val="Hyperlink"/>
@@ -2334,7 +2641,7 @@
             <w:noProof/>
             <w:webHidden/>
           </w:rPr>
-          <w:instrText xml:space="preserve"> PAGEREF _Toc130069446 \h </w:instrText>
+          <w:instrText xml:space="preserve"> PAGEREF _Toc130835965 \h </w:instrText>
         </w:r>
         <w:r>
           <w:rPr>
@@ -2354,7 +2661,7 @@
             <w:noProof/>
             <w:webHidden/>
           </w:rPr>
-          <w:t>8</w:t>
+          <w:t>9</w:t>
         </w:r>
         <w:r>
           <w:rPr>
@@ -2379,7 +2686,7 @@
           <w:szCs w:val="22"/>
         </w:rPr>
       </w:pPr>
-      <w:hyperlink w:anchor="_Toc130069447" w:history="1">
+      <w:hyperlink w:anchor="_Toc130835966" w:history="1">
         <w:r>
           <w:rPr>
             <w:rStyle w:val="Hyperlink"/>
@@ -2422,7 +2729,7 @@
             <w:noProof/>
             <w:webHidden/>
           </w:rPr>
-          <w:instrText xml:space="preserve"> PAGEREF _Toc130069447 \h </w:instrText>
+          <w:instrText xml:space="preserve"> PAGEREF _Toc130835966 \h </w:instrText>
         </w:r>
         <w:r>
           <w:rPr>
@@ -2467,7 +2774,7 @@
           <w:szCs w:val="22"/>
         </w:rPr>
       </w:pPr>
-      <w:hyperlink w:anchor="_Toc130069448" w:history="1">
+      <w:hyperlink w:anchor="_Toc130835967" w:history="1">
         <w:r>
           <w:rPr>
             <w:rStyle w:val="Hyperlink"/>
@@ -2510,7 +2817,7 @@
             <w:noProof/>
             <w:webHidden/>
           </w:rPr>
-          <w:instrText xml:space="preserve"> PAGEREF _Toc130069448 \h </w:instrText>
+          <w:instrText xml:space="preserve"> PAGEREF _Toc130835967 \h </w:instrText>
         </w:r>
         <w:r>
           <w:rPr>
@@ -2555,7 +2862,7 @@
           <w:szCs w:val="22"/>
         </w:rPr>
       </w:pPr>
-      <w:hyperlink w:anchor="_Toc130069449" w:history="1">
+      <w:hyperlink w:anchor="_Toc130835968" w:history="1">
         <w:r>
           <w:rPr>
             <w:rStyle w:val="Hyperlink"/>
@@ -2598,7 +2905,7 @@
             <w:noProof/>
             <w:webHidden/>
           </w:rPr>
-          <w:instrText xml:space="preserve"> PAGEREF _Toc130069449 \h </w:instrText>
+          <w:instrText xml:space="preserve"> PAGEREF _Toc130835968 \h </w:instrText>
         </w:r>
         <w:r>
           <w:rPr>
@@ -2643,7 +2950,7 @@
           <w:szCs w:val="22"/>
         </w:rPr>
       </w:pPr>
-      <w:hyperlink w:anchor="_Toc130069450" w:history="1">
+      <w:hyperlink w:anchor="_Toc130835969" w:history="1">
         <w:r>
           <w:rPr>
             <w:rStyle w:val="Hyperlink"/>
@@ -2686,7 +2993,7 @@
             <w:noProof/>
             <w:webHidden/>
           </w:rPr>
-          <w:instrText xml:space="preserve"> PAGEREF _Toc130069450 \h </w:instrText>
+          <w:instrText xml:space="preserve"> PAGEREF _Toc130835969 \h </w:instrText>
         </w:r>
         <w:r>
           <w:rPr>
@@ -2731,7 +3038,7 @@
           <w:szCs w:val="22"/>
         </w:rPr>
       </w:pPr>
-      <w:hyperlink w:anchor="_Toc130069451" w:history="1">
+      <w:hyperlink w:anchor="_Toc130835970" w:history="1">
         <w:r>
           <w:rPr>
             <w:rStyle w:val="Hyperlink"/>
@@ -2774,7 +3081,7 @@
             <w:noProof/>
             <w:webHidden/>
           </w:rPr>
-          <w:instrText xml:space="preserve"> PAGEREF _Toc130069451 \h </w:instrText>
+          <w:instrText xml:space="preserve"> PAGEREF _Toc130835970 \h </w:instrText>
         </w:r>
         <w:r>
           <w:rPr>
@@ -2819,7 +3126,7 @@
           <w:szCs w:val="22"/>
         </w:rPr>
       </w:pPr>
-      <w:hyperlink w:anchor="_Toc130069452" w:history="1">
+      <w:hyperlink w:anchor="_Toc130835971" w:history="1">
         <w:r>
           <w:rPr>
             <w:rStyle w:val="Hyperlink"/>
@@ -2862,7 +3169,7 @@
             <w:noProof/>
             <w:webHidden/>
           </w:rPr>
-          <w:instrText xml:space="preserve"> PAGEREF _Toc130069452 \h </w:instrText>
+          <w:instrText xml:space="preserve"> PAGEREF _Toc130835971 \h </w:instrText>
         </w:r>
         <w:r>
           <w:rPr>
@@ -2907,7 +3214,7 @@
           <w:szCs w:val="22"/>
         </w:rPr>
       </w:pPr>
-      <w:hyperlink w:anchor="_Toc130069453" w:history="1">
+      <w:hyperlink w:anchor="_Toc130835972" w:history="1">
         <w:r>
           <w:rPr>
             <w:rStyle w:val="Hyperlink"/>
@@ -2950,7 +3257,7 @@
             <w:noProof/>
             <w:webHidden/>
           </w:rPr>
-          <w:instrText xml:space="preserve"> PAGEREF _Toc130069453 \h </w:instrText>
+          <w:instrText xml:space="preserve"> PAGEREF _Toc130835972 \h </w:instrText>
         </w:r>
         <w:r>
           <w:rPr>
@@ -2995,7 +3302,7 @@
           <w:szCs w:val="22"/>
         </w:rPr>
       </w:pPr>
-      <w:hyperlink w:anchor="_Toc130069454" w:history="1">
+      <w:hyperlink w:anchor="_Toc130835973" w:history="1">
         <w:r>
           <w:rPr>
             <w:rStyle w:val="Hyperlink"/>
@@ -3038,7 +3345,7 @@
             <w:noProof/>
             <w:webHidden/>
           </w:rPr>
-          <w:instrText xml:space="preserve"> PAGEREF _Toc130069454 \h </w:instrText>
+          <w:instrText xml:space="preserve"> PAGEREF _Toc130835973 \h </w:instrText>
         </w:r>
         <w:r>
           <w:rPr>
@@ -3083,7 +3390,7 @@
           <w:szCs w:val="22"/>
         </w:rPr>
       </w:pPr>
-      <w:hyperlink w:anchor="_Toc130069455" w:history="1">
+      <w:hyperlink w:anchor="_Toc130835974" w:history="1">
         <w:r>
           <w:rPr>
             <w:rStyle w:val="Hyperlink"/>
@@ -3126,7 +3433,7 @@
             <w:noProof/>
             <w:webHidden/>
           </w:rPr>
-          <w:instrText xml:space="preserve"> PAGEREF _Toc130069455 \h </w:instrText>
+          <w:instrText xml:space="preserve"> PAGEREF _Toc130835974 \h </w:instrText>
         </w:r>
         <w:r>
           <w:rPr>
@@ -3171,7 +3478,7 @@
           <w:szCs w:val="22"/>
         </w:rPr>
       </w:pPr>
-      <w:hyperlink w:anchor="_Toc130069456" w:history="1">
+      <w:hyperlink w:anchor="_Toc130835975" w:history="1">
         <w:r>
           <w:rPr>
             <w:rStyle w:val="Hyperlink"/>
@@ -3214,7 +3521,7 @@
             <w:noProof/>
             <w:webHidden/>
           </w:rPr>
-          <w:instrText xml:space="preserve"> PAGEREF _Toc130069456 \h </w:instrText>
+          <w:instrText xml:space="preserve"> PAGEREF _Toc130835975 \h </w:instrText>
         </w:r>
         <w:r>
           <w:rPr>
@@ -3268,7 +3575,7 @@
           <w:numId w:val="2"/>
         </w:numPr>
       </w:pPr>
-      <w:bookmarkStart w:id="0" w:name="_Toc130069429"/>
+      <w:bookmarkStart w:id="0" w:name="_Toc130835945"/>
       <w:r>
         <w:t>Introdução</w:t>
       </w:r>
@@ -3282,7 +3589,7 @@
           <w:numId w:val="2"/>
         </w:numPr>
       </w:pPr>
-      <w:bookmarkStart w:id="1" w:name="_Toc130069430"/>
+      <w:bookmarkStart w:id="1" w:name="_Toc130835946"/>
       <w:r>
         <w:t>Objetivo</w:t>
       </w:r>
@@ -3316,7 +3623,7 @@
           <w:numId w:val="2"/>
         </w:numPr>
       </w:pPr>
-      <w:bookmarkStart w:id="2" w:name="_Toc130069431"/>
+      <w:bookmarkStart w:id="2" w:name="_Toc130835947"/>
       <w:r>
         <w:t>Escopo</w:t>
       </w:r>
@@ -3386,7 +3693,7 @@
           <w:numId w:val="2"/>
         </w:numPr>
       </w:pPr>
-      <w:bookmarkStart w:id="3" w:name="_Toc130069432"/>
+      <w:bookmarkStart w:id="3" w:name="_Toc130835948"/>
       <w:r>
         <w:t>Definições, Acrônimos e Abreviações</w:t>
       </w:r>
@@ -3397,7 +3704,6 @@
         <w:ind w:left="720"/>
         <w:jc w:val="both"/>
       </w:pPr>
-      <w:bookmarkStart w:id="4" w:name="_Toc130069433"/>
       <w:r>
         <w:t xml:space="preserve">CRUD – Esse termo é utilizado para referenciar as operações básicas de uma aplicação, C - Create, R -Read, U - Update e D - Delete. Ou seja, criar, ler, atualizar e apagar, respectivamente. </w:t>
       </w:r>
@@ -3410,6 +3716,7 @@
           <w:numId w:val="2"/>
         </w:numPr>
       </w:pPr>
+      <w:bookmarkStart w:id="4" w:name="_Toc130835949"/>
       <w:r>
         <w:t>Referências</w:t>
       </w:r>
@@ -3478,7 +3785,7 @@
           <w:numId w:val="2"/>
         </w:numPr>
       </w:pPr>
-      <w:bookmarkStart w:id="5" w:name="_Toc130069434"/>
+      <w:bookmarkStart w:id="5" w:name="_Toc130835950"/>
       <w:r>
         <w:t>Visão Geral</w:t>
       </w:r>
@@ -3547,7 +3854,7 @@
           <w:numId w:val="2"/>
         </w:numPr>
       </w:pPr>
-      <w:bookmarkStart w:id="6" w:name="_Toc130069435"/>
+      <w:bookmarkStart w:id="6" w:name="_Toc130835951"/>
       <w:r>
         <w:t>Descrição Geral</w:t>
       </w:r>
@@ -3698,7 +4005,7 @@
           <w:numId w:val="2"/>
         </w:numPr>
       </w:pPr>
-      <w:bookmarkStart w:id="7" w:name="_Toc130069436"/>
+      <w:bookmarkStart w:id="7" w:name="_Toc130835952"/>
       <w:r>
         <w:lastRenderedPageBreak/>
         <w:t>Requisitos Específicos</w:t>
@@ -3716,7 +4023,7 @@
           <w:numId w:val="2"/>
         </w:numPr>
       </w:pPr>
-      <w:bookmarkStart w:id="8" w:name="_Toc130069437"/>
+      <w:bookmarkStart w:id="8" w:name="_Toc130835953"/>
       <w:r>
         <w:t>Funcionalidade</w:t>
       </w:r>
@@ -4052,31 +4359,7 @@
           <w:i/>
           <w:color w:val="0000FF"/>
         </w:rPr>
-        <w:t>Segurança: Os elementos ou os dados do sistema necessitam estar seguros? Declare requisitos de proteção de acesso para determinados recursos ou informações.</w:t>
-      </w:r>
-    </w:p>
-    <w:p>
-      <w:pPr>
-        <w:pBdr>
-          <w:top w:val="nil"/>
-          <w:left w:val="nil"/>
-          <w:bottom w:val="nil"/>
-          <w:right w:val="nil"/>
-          <w:between w:val="nil"/>
-        </w:pBdr>
-        <w:spacing w:before="120" w:after="120"/>
-        <w:ind w:left="763"/>
-        <w:rPr>
-          <w:i/>
-          <w:color w:val="0000FF"/>
-        </w:rPr>
-      </w:pPr>
-      <w:r>
-        <w:rPr>
-          <w:i/>
-          <w:color w:val="0000FF"/>
-        </w:rPr>
-        <w:t>]</w:t>
+        <w:t>Segurança: Os elementos ou os dados do sistema necessitam estar seguros? Declare requisitos de proteção de acesso para determinados recursos ou informações.]</w:t>
       </w:r>
     </w:p>
     <w:p>
@@ -4092,6 +4375,7 @@
         </w:rPr>
       </w:pPr>
       <w:bookmarkStart w:id="9" w:name="_Hlk130130259"/>
+      <w:bookmarkStart w:id="10" w:name="_Toc130835954"/>
       <w:r>
         <w:rPr>
           <w:b/>
@@ -4099,6 +4383,7 @@
         </w:rPr>
         <w:t>RQF001 – Manter Usuário:</w:t>
       </w:r>
+      <w:bookmarkEnd w:id="10"/>
     </w:p>
     <w:bookmarkEnd w:id="9"/>
     <w:p>
@@ -4164,7 +4449,7 @@
         <w:jc w:val="both"/>
       </w:pPr>
       <w:r>
-        <w:t xml:space="preserve">  - Nome;</w:t>
+        <w:t xml:space="preserve">  - ID;</w:t>
       </w:r>
     </w:p>
     <w:p>
@@ -4173,7 +4458,10 @@
         <w:jc w:val="both"/>
       </w:pPr>
       <w:r>
-        <w:t xml:space="preserve">  - Idade;</w:t>
+        <w:t xml:space="preserve">  </w:t>
+      </w:r>
+      <w:r>
+        <w:t>- Nome;</w:t>
       </w:r>
     </w:p>
     <w:p>
@@ -4182,7 +4470,7 @@
         <w:jc w:val="both"/>
       </w:pPr>
       <w:r>
-        <w:t xml:space="preserve">  - Sexo;</w:t>
+        <w:t xml:space="preserve">  - Idade;</w:t>
       </w:r>
     </w:p>
     <w:p>
@@ -4191,7 +4479,7 @@
         <w:jc w:val="both"/>
       </w:pPr>
       <w:r>
-        <w:t xml:space="preserve">  - Telefone;</w:t>
+        <w:t xml:space="preserve">  - Sexo;</w:t>
       </w:r>
     </w:p>
     <w:p>
@@ -4200,7 +4488,7 @@
         <w:jc w:val="both"/>
       </w:pPr>
       <w:r>
-        <w:t xml:space="preserve">  - E-mail;</w:t>
+        <w:t xml:space="preserve">  - Telefone;</w:t>
       </w:r>
     </w:p>
     <w:p>
@@ -4209,7 +4497,25 @@
         <w:jc w:val="both"/>
       </w:pPr>
       <w:r>
+        <w:t xml:space="preserve">  - E-mail;</w:t>
+      </w:r>
+    </w:p>
+    <w:p>
+      <w:pPr>
+        <w:ind w:left="720"/>
+        <w:jc w:val="both"/>
+      </w:pPr>
+      <w:r>
         <w:lastRenderedPageBreak/>
+        <w:t xml:space="preserve">  - Tipo Usuário;</w:t>
+      </w:r>
+    </w:p>
+    <w:p>
+      <w:pPr>
+        <w:ind w:left="720"/>
+        <w:jc w:val="both"/>
+      </w:pPr>
+      <w:r>
         <w:t xml:space="preserve">  - URL Foto/Avatar;</w:t>
       </w:r>
     </w:p>
@@ -4242,7 +4548,7 @@
           <w:bCs/>
         </w:rPr>
       </w:pPr>
-      <w:bookmarkStart w:id="10" w:name="_Hlk130236305"/>
+      <w:bookmarkStart w:id="11" w:name="_Toc130835955"/>
       <w:r>
         <w:rPr>
           <w:b/>
@@ -4278,26 +4584,106 @@
         </w:rPr>
         <w:t>:</w:t>
       </w:r>
+      <w:bookmarkEnd w:id="11"/>
     </w:p>
     <w:p>
       <w:pPr>
         <w:ind w:left="720"/>
         <w:jc w:val="both"/>
       </w:pPr>
-      <w:r>
-        <w:t xml:space="preserve">O Sistema deverá suportar as operações CRUD de </w:t>
-      </w:r>
-      <w:r>
-        <w:t>Treino</w:t>
-      </w:r>
-      <w:r>
-        <w:t xml:space="preserve">. </w:t>
-      </w:r>
-      <w:r>
-        <w:t>Esse requisito permitirá que o professor/administrador faça a definição dos treinos para que os alunos possam seguir nas suas rotinas;</w:t>
-      </w:r>
-    </w:p>
-    <w:bookmarkEnd w:id="10"/>
+      <w:bookmarkStart w:id="12" w:name="_Hlk130236305"/>
+      <w:r>
+        <w:t xml:space="preserve">O Sistema deverá suportar as operações CRUD de Treino. </w:t>
+      </w:r>
+      <w:r>
+        <w:t>Es</w:t>
+      </w:r>
+      <w:r>
+        <w:t>t</w:t>
+      </w:r>
+      <w:r>
+        <w:t>e requisito permitirá que o professor/administrador faça a definição dos treinos para que os alunos possam seguir nas suas rotinas;</w:t>
+      </w:r>
+    </w:p>
+    <w:p>
+      <w:pPr>
+        <w:ind w:left="720"/>
+        <w:jc w:val="both"/>
+      </w:pPr>
+      <w:r>
+        <w:t>O Treino deverá disponibilizar as informações de:</w:t>
+      </w:r>
+    </w:p>
+    <w:p>
+      <w:pPr>
+        <w:ind w:left="720"/>
+        <w:jc w:val="both"/>
+      </w:pPr>
+      <w:r>
+        <w:t xml:space="preserve">  - Código Treino (A, B ou C);</w:t>
+      </w:r>
+    </w:p>
+    <w:p>
+      <w:pPr>
+        <w:ind w:left="720"/>
+        <w:jc w:val="both"/>
+      </w:pPr>
+      <w:r>
+        <w:t xml:space="preserve">  - Divisões (OMBRO, PERNA, BICEPS, </w:t>
+      </w:r>
+      <w:r>
+        <w:t>TRICEPS etc.</w:t>
+      </w:r>
+      <w:r>
+        <w:t>);</w:t>
+      </w:r>
+    </w:p>
+    <w:p>
+      <w:pPr>
+        <w:ind w:left="720"/>
+        <w:jc w:val="both"/>
+      </w:pPr>
+      <w:r>
+        <w:t xml:space="preserve">  - Exercícios;</w:t>
+      </w:r>
+    </w:p>
+    <w:p>
+      <w:pPr>
+        <w:ind w:left="720"/>
+        <w:jc w:val="both"/>
+      </w:pPr>
+      <w:r>
+        <w:t xml:space="preserve">  - Séries;</w:t>
+      </w:r>
+    </w:p>
+    <w:p>
+      <w:pPr>
+        <w:ind w:left="720"/>
+        <w:jc w:val="both"/>
+      </w:pPr>
+      <w:r>
+        <w:t xml:space="preserve">  - Repetições;</w:t>
+      </w:r>
+    </w:p>
+    <w:p>
+      <w:pPr>
+        <w:ind w:left="720"/>
+        <w:jc w:val="both"/>
+      </w:pPr>
+      <w:r>
+        <w:t xml:space="preserve">  - Intervalo/Descanso;</w:t>
+      </w:r>
+    </w:p>
+    <w:p>
+      <w:pPr>
+        <w:ind w:left="720"/>
+        <w:jc w:val="both"/>
+      </w:pPr>
+      <w:r>
+        <w:t xml:space="preserve">  - Peso;</w:t>
+      </w:r>
+    </w:p>
+    <w:bookmarkEnd w:id="12"/>
     <w:p>
       <w:pPr>
         <w:ind w:left="720"/>
@@ -4315,6 +4701,7 @@
           <w:bCs/>
         </w:rPr>
       </w:pPr>
+      <w:bookmarkStart w:id="13" w:name="_Toc130835956"/>
       <w:r>
         <w:rPr>
           <w:b/>
@@ -4350,6 +4737,7 @@
         </w:rPr>
         <w:t>:</w:t>
       </w:r>
+      <w:bookmarkEnd w:id="13"/>
     </w:p>
     <w:p>
       <w:pPr>
@@ -4357,7 +4745,82 @@
         <w:jc w:val="both"/>
       </w:pPr>
       <w:r>
-        <w:t xml:space="preserve">O Sistema deverá suportar as operações CRUD de Exercícios. </w:t>
+        <w:t xml:space="preserve">O Sistema deverá suportar as operações CRUD de Exercício. </w:t>
+      </w:r>
+      <w:r>
+        <w:t xml:space="preserve"> Es</w:t>
+      </w:r>
+      <w:r>
+        <w:t>t</w:t>
+      </w:r>
+      <w:r>
+        <w:t>e requisito permitirá elencar quais os exercícios disponíveis na aplicação</w:t>
+      </w:r>
+      <w:r>
+        <w:t>, para futuro vínculo com os treinos</w:t>
+      </w:r>
+      <w:r>
+        <w:t>. Será necessário que eles apresentem as seguintes informações:</w:t>
+      </w:r>
+    </w:p>
+    <w:p>
+      <w:pPr>
+        <w:ind w:left="720"/>
+        <w:jc w:val="both"/>
+      </w:pPr>
+      <w:r>
+        <w:t xml:space="preserve">  - ID;</w:t>
+      </w:r>
+    </w:p>
+    <w:p>
+      <w:pPr>
+        <w:ind w:left="720"/>
+        <w:jc w:val="both"/>
+      </w:pPr>
+      <w:r>
+        <w:t xml:space="preserve">  - Nome;</w:t>
+      </w:r>
+    </w:p>
+    <w:p>
+      <w:pPr>
+        <w:ind w:left="720"/>
+        <w:jc w:val="both"/>
+      </w:pPr>
+      <w:r>
+        <w:t xml:space="preserve">  - </w:t>
+      </w:r>
+      <w:r>
+        <w:t xml:space="preserve">Identificação </w:t>
+      </w:r>
+      <w:r>
+        <w:t xml:space="preserve">do </w:t>
+      </w:r>
+      <w:r>
+        <w:t>Aparelho;</w:t>
+      </w:r>
+    </w:p>
+    <w:p>
+      <w:pPr>
+        <w:ind w:left="720"/>
+        <w:jc w:val="both"/>
+      </w:pPr>
+      <w:r>
+        <w:t xml:space="preserve">  - Imagem de Ilustração;</w:t>
+      </w:r>
+    </w:p>
+    <w:p>
+      <w:pPr>
+        <w:ind w:left="720"/>
+        <w:jc w:val="both"/>
+      </w:pPr>
+      <w:r>
+        <w:t xml:space="preserve">  - </w:t>
+      </w:r>
+      <w:r>
+        <w:t>Vídeo</w:t>
+      </w:r>
+      <w:r>
+        <w:t xml:space="preserve"> de Ilustração;</w:t>
       </w:r>
     </w:p>
     <w:p>
@@ -4378,6 +4841,7 @@
           <w:bCs/>
         </w:rPr>
       </w:pPr>
+      <w:bookmarkStart w:id="14" w:name="_Toc130835957"/>
       <w:r>
         <w:rPr>
           <w:b/>
@@ -4413,6 +4877,7 @@
         </w:rPr>
         <w:t>:</w:t>
       </w:r>
+      <w:bookmarkEnd w:id="14"/>
     </w:p>
     <w:p>
       <w:pPr>
@@ -4420,7 +4885,10 @@
         <w:jc w:val="both"/>
       </w:pPr>
       <w:r>
-        <w:t>O Sistema deverá suportar as operações CRUD de</w:t>
+        <w:t>O Sistema deverá suportar as operações CRUD d</w:t>
+      </w:r>
+      <w:r>
+        <w:t>e</w:t>
       </w:r>
       <w:r>
         <w:rPr>
@@ -4430,27 +4898,137 @@
         <w:t xml:space="preserve"> </w:t>
       </w:r>
       <w:r>
-        <w:t>Aparelho</w:t>
-      </w:r>
-      <w:r>
-        <w:t xml:space="preserve">. </w:t>
-      </w:r>
-    </w:p>
-    <w:p>
-      <w:pPr>
-        <w:pBdr>
-          <w:top w:val="nil"/>
-          <w:left w:val="nil"/>
-          <w:bottom w:val="nil"/>
-          <w:right w:val="nil"/>
-          <w:between w:val="nil"/>
-        </w:pBdr>
-        <w:spacing w:before="120" w:after="120"/>
-        <w:rPr>
-          <w:i/>
-          <w:color w:val="0000FF"/>
-        </w:rPr>
-      </w:pPr>
+        <w:t xml:space="preserve">Aparelho. </w:t>
+      </w:r>
+      <w:r>
+        <w:t xml:space="preserve">Este requisito permitirá </w:t>
+      </w:r>
+      <w:r>
+        <w:t xml:space="preserve">elencar quais os </w:t>
+      </w:r>
+      <w:r>
+        <w:t>aparelhos</w:t>
+      </w:r>
+      <w:r>
+        <w:t xml:space="preserve"> disponíveis na aplicação, para futuro vínculo com os </w:t>
+      </w:r>
+      <w:r>
+        <w:t>exercícios</w:t>
+      </w:r>
+      <w:r>
+        <w:t>. Será necessário que eles apresentem as seguintes informações:</w:t>
+      </w:r>
+    </w:p>
+    <w:p>
+      <w:pPr>
+        <w:ind w:left="720"/>
+        <w:jc w:val="both"/>
+      </w:pPr>
+      <w:r>
+        <w:t xml:space="preserve">  - ID;</w:t>
+      </w:r>
+    </w:p>
+    <w:p>
+      <w:pPr>
+        <w:ind w:left="720"/>
+        <w:jc w:val="both"/>
+      </w:pPr>
+      <w:r>
+        <w:t xml:space="preserve">  - Nome;</w:t>
+      </w:r>
+    </w:p>
+    <w:p>
+      <w:pPr>
+        <w:ind w:left="720"/>
+        <w:jc w:val="both"/>
+      </w:pPr>
+      <w:r>
+        <w:t xml:space="preserve">  - Status;</w:t>
+      </w:r>
+    </w:p>
+    <w:p>
+      <w:pPr>
+        <w:ind w:left="720"/>
+        <w:jc w:val="both"/>
+      </w:pPr>
+    </w:p>
+    <w:p>
+      <w:pPr>
+        <w:pStyle w:val="Ttulo3"/>
+        <w:numPr>
+          <w:ilvl w:val="2"/>
+          <w:numId w:val="2"/>
+        </w:numPr>
+        <w:rPr>
+          <w:b/>
+          <w:bCs/>
+        </w:rPr>
+      </w:pPr>
+      <w:r>
+        <w:rPr>
+          <w:b/>
+          <w:bCs/>
+        </w:rPr>
+        <w:t>RQF00</w:t>
+      </w:r>
+      <w:r>
+        <w:rPr>
+          <w:b/>
+          <w:bCs/>
+        </w:rPr>
+        <w:t>5</w:t>
+      </w:r>
+      <w:r>
+        <w:rPr>
+          <w:b/>
+          <w:bCs/>
+        </w:rPr>
+        <w:t xml:space="preserve"> –</w:t>
+      </w:r>
+      <w:r>
+        <w:rPr>
+          <w:b/>
+          <w:bCs/>
+        </w:rPr>
+        <w:t xml:space="preserve"> Manter Avaliação Corporal</w:t>
+      </w:r>
+      <w:r>
+        <w:rPr>
+          <w:b/>
+          <w:bCs/>
+        </w:rPr>
+        <w:t>:</w:t>
+      </w:r>
+    </w:p>
+    <w:p>
+      <w:pPr>
+        <w:ind w:left="720"/>
+      </w:pPr>
+      <w:r>
+        <w:t xml:space="preserve">O Sistema deverá suportar as </w:t>
+      </w:r>
+      <w:r>
+        <w:t xml:space="preserve">operações relacionadas as avaliações corporais, ou seja, o professor/administrador irá </w:t>
+      </w:r>
+      <w:r>
+        <w:t>disponibilizá-la</w:t>
+      </w:r>
+      <w:r>
+        <w:t xml:space="preserve"> e o aluno poderá solicitar/baixar;</w:t>
+      </w:r>
+    </w:p>
+    <w:p>
+      <w:pPr>
+        <w:ind w:left="720"/>
+        <w:jc w:val="both"/>
+        <w:rPr>
+          <w:i/>
+          <w:color w:val="0000FF"/>
+        </w:rPr>
+      </w:pPr>
+      <w:r>
+        <w:t xml:space="preserve">  </w:t>
+      </w:r>
       <w:r>
         <w:rPr>
           <w:i/>
@@ -4475,11 +5053,11 @@
         </w:numPr>
         <w:ind w:left="720" w:hanging="720"/>
       </w:pPr>
-      <w:bookmarkStart w:id="11" w:name="_Toc130069439"/>
+      <w:bookmarkStart w:id="15" w:name="_Toc130835958"/>
       <w:r>
         <w:t>Utilidade</w:t>
       </w:r>
-      <w:bookmarkEnd w:id="11"/>
+      <w:bookmarkEnd w:id="15"/>
       <w:r>
         <w:t xml:space="preserve"> </w:t>
       </w:r>
@@ -4598,7 +5176,15 @@
           <w:i/>
           <w:color w:val="0000FF"/>
         </w:rPr>
-        <w:t>Os requisitos de usabilidade são críticos para o sucesso de qualquer sistema. Infelizmente, os requisitos de usabilidade são normalmente os mais mal especificados. Considere este simples requisito: O sistema deve ser fácil de usar. Ele não ajuda muito, porque não pode ser verificado.</w:t>
+        <w:t xml:space="preserve">Os requisitos de usabilidade são críticos para o sucesso de qualquer sistema. Infelizmente, os requisitos de usabilidade são normalmente os mais mal especificados. Considere este simples requisito: O sistema deve </w:t>
+      </w:r>
+      <w:r>
+        <w:rPr>
+          <w:i/>
+          <w:color w:val="0000FF"/>
+        </w:rPr>
+        <w:lastRenderedPageBreak/>
+        <w:t>ser fácil de usar. Ele não ajuda muito, porque não pode ser verificado.</w:t>
       </w:r>
     </w:p>
     <w:p>
@@ -4655,7 +5241,23 @@
           <w:i/>
           <w:color w:val="0000FF"/>
         </w:rPr>
-        <w:t xml:space="preserve"> identificar primeiro as questões e preocupações, e então refiná-las em requisitos verificáveis posteriormente. De acordo com uma definição tradicional, a usabilidade consiste de cinco fatores:</w:t>
+        <w:t xml:space="preserve"> identificar primeiro as questões e preocupações, e então refiná-las em requisitos verificáveis posteriormente. De acordo com uma definição tradicional, a usabilidade consiste </w:t>
+      </w:r>
+      <w:proofErr w:type="gramStart"/>
+      <w:r>
+        <w:rPr>
+          <w:i/>
+          <w:color w:val="0000FF"/>
+        </w:rPr>
+        <w:t>de</w:t>
+      </w:r>
+      <w:proofErr w:type="gramEnd"/>
+      <w:r>
+        <w:rPr>
+          <w:i/>
+          <w:color w:val="0000FF"/>
+        </w:rPr>
+        <w:t xml:space="preserve"> cinco fatores:</w:t>
       </w:r>
     </w:p>
     <w:p>
@@ -4696,7 +5298,23 @@
           <w:i/>
           <w:color w:val="0000FF"/>
         </w:rPr>
-        <w:t>Facilidade de Aprendizagem: Um usuário com um nível especificado de experiência deve aprende como usar o sistema em um determinado prazo especificado.</w:t>
+        <w:t xml:space="preserve">Facilidade de Aprendizagem: Um usuário com um nível especificado de experiência deve </w:t>
+      </w:r>
+      <w:proofErr w:type="gramStart"/>
+      <w:r>
+        <w:rPr>
+          <w:i/>
+          <w:color w:val="0000FF"/>
+        </w:rPr>
+        <w:t>aprende</w:t>
+      </w:r>
+      <w:proofErr w:type="gramEnd"/>
+      <w:r>
+        <w:rPr>
+          <w:i/>
+          <w:color w:val="0000FF"/>
+        </w:rPr>
+        <w:t xml:space="preserve"> como usar o sistema em um determinado prazo especificado.</w:t>
       </w:r>
     </w:p>
     <w:p>
@@ -4888,7 +5506,6 @@
           <w:i/>
           <w:color w:val="0000FF"/>
         </w:rPr>
-        <w:lastRenderedPageBreak/>
         <w:t>Estilo de Desempenho: Especifica a velocidade que os usuários podem aprender várias tarefas e a velocidade que eles podem executar as tarefas após treinamento.</w:t>
       </w:r>
     </w:p>
@@ -4989,11 +5606,9 @@
         </w:numPr>
         <w:ind w:left="720" w:hanging="720"/>
       </w:pPr>
-      <w:bookmarkStart w:id="12" w:name="_Toc130069440"/>
-      <w:r>
-        <w:t>&lt;Requisito de Utilidade Um&gt;</w:t>
-      </w:r>
-      <w:bookmarkEnd w:id="12"/>
+      <w:r>
+        <w:t xml:space="preserve">RQNF001 - </w:t>
+      </w:r>
     </w:p>
     <w:p>
       <w:pPr>
@@ -5027,11 +5642,11 @@
           <w:numId w:val="2"/>
         </w:numPr>
       </w:pPr>
-      <w:bookmarkStart w:id="13" w:name="_Toc130069441"/>
+      <w:bookmarkStart w:id="16" w:name="_Toc130835960"/>
       <w:r>
         <w:t>Confiabilidade</w:t>
       </w:r>
-      <w:bookmarkEnd w:id="13"/>
+      <w:bookmarkEnd w:id="16"/>
       <w:r>
         <w:t xml:space="preserve"> </w:t>
       </w:r>
@@ -5080,7 +5695,15 @@
           <w:i/>
           <w:color w:val="0000FF"/>
         </w:rPr>
-        <w:t xml:space="preserve">Disponibilidade—especifique a porcentagem de tempo disponível ( </w:t>
+        <w:t xml:space="preserve">Disponibilidade—especifique a porcentagem de tempo disponível </w:t>
+      </w:r>
+      <w:proofErr w:type="gramStart"/>
+      <w:r>
+        <w:rPr>
+          <w:i/>
+          <w:color w:val="0000FF"/>
+        </w:rPr>
+        <w:t xml:space="preserve">( </w:t>
       </w:r>
       <w:proofErr w:type="spellStart"/>
       <w:r>
@@ -5091,6 +5714,7 @@
         <w:t>xx.xx</w:t>
       </w:r>
       <w:proofErr w:type="spellEnd"/>
+      <w:proofErr w:type="gramEnd"/>
       <w:r>
         <w:rPr>
           <w:i/>
@@ -5225,6 +5849,7 @@
         <w:t xml:space="preserve"> </w:t>
       </w:r>
       <w:proofErr w:type="spellStart"/>
+      <w:proofErr w:type="gramStart"/>
       <w:r>
         <w:rPr>
           <w:i/>
@@ -5238,7 +5863,15 @@
           <w:i/>
           <w:color w:val="0000FF"/>
         </w:rPr>
-        <w:t>)—por quanto tempo o sistema tem permissão para ficar fora de operação após ter falhado?</w:t>
+        <w:t>)—</w:t>
+      </w:r>
+      <w:proofErr w:type="gramEnd"/>
+      <w:r>
+        <w:rPr>
+          <w:i/>
+          <w:color w:val="0000FF"/>
+        </w:rPr>
+        <w:t>por quanto tempo o sistema tem permissão para ficar fora de operação após ter falhado?</w:t>
       </w:r>
     </w:p>
     <w:p>
@@ -5323,6 +5956,7 @@
           <w:i/>
           <w:color w:val="0000FF"/>
         </w:rPr>
+        <w:lastRenderedPageBreak/>
         <w:t>Taxa de Erros ou Defeitos—categorizada em termos de erros menores, significativos e críticos: o(s) requisito(s) deve(m) definir o que quer dizer um erro “crítico”; por exemplo, perda completa de dados ou uma inabilidade completa para utilizar determinadas partes da funcionalidade do sistema.</w:t>
       </w:r>
     </w:p>
@@ -5347,7 +5981,23 @@
           <w:i/>
           <w:color w:val="0000FF"/>
         </w:rPr>
-        <w:t>Aqui devem ser registrados requisitos de disponibilidade do software(SLA), armazenamento de dados, segurança]</w:t>
+        <w:t xml:space="preserve">Aqui devem ser registrados requisitos de disponibilidade do </w:t>
+      </w:r>
+      <w:proofErr w:type="gramStart"/>
+      <w:r>
+        <w:rPr>
+          <w:i/>
+          <w:color w:val="0000FF"/>
+        </w:rPr>
+        <w:t>software(</w:t>
+      </w:r>
+      <w:proofErr w:type="gramEnd"/>
+      <w:r>
+        <w:rPr>
+          <w:i/>
+          <w:color w:val="0000FF"/>
+        </w:rPr>
+        <w:t>SLA), armazenamento de dados, segurança]</w:t>
       </w:r>
     </w:p>
     <w:p>
@@ -5359,11 +6009,11 @@
         </w:numPr>
         <w:ind w:left="720" w:hanging="720"/>
       </w:pPr>
-      <w:bookmarkStart w:id="14" w:name="_Toc130069442"/>
+      <w:bookmarkStart w:id="17" w:name="_Toc130835961"/>
       <w:r>
         <w:t>&lt;Requisito de Confiabilidade Um&gt;</w:t>
       </w:r>
-      <w:bookmarkEnd w:id="14"/>
+      <w:bookmarkEnd w:id="17"/>
     </w:p>
     <w:p>
       <w:pPr>
@@ -5397,11 +6047,11 @@
           <w:numId w:val="2"/>
         </w:numPr>
       </w:pPr>
-      <w:bookmarkStart w:id="15" w:name="_Toc130069443"/>
+      <w:bookmarkStart w:id="18" w:name="_Toc130835962"/>
       <w:r>
         <w:t>Desempenho</w:t>
       </w:r>
-      <w:bookmarkEnd w:id="15"/>
+      <w:bookmarkEnd w:id="18"/>
     </w:p>
     <w:p>
       <w:pPr>
@@ -5541,15 +6191,15 @@
           <w:i/>
           <w:color w:val="0000FF"/>
         </w:rPr>
-        <w:t xml:space="preserve">Capacidade: Especifica os volumes que o produto deve tratar e as quantidades de dados armazenados pelo produto. Certifique-se que a descrição do requisito é quantificável, podendo </w:t>
-      </w:r>
-      <w:r>
-        <w:rPr>
-          <w:i/>
-          <w:color w:val="0000FF"/>
-        </w:rPr>
-        <w:lastRenderedPageBreak/>
-        <w:t xml:space="preserve">assim ser testado. Use uma unidade de medida tal como: a quantidade de clientes ou transações que o sistema pode acomodar, uso dos recursos (memória, disco, </w:t>
+        <w:t xml:space="preserve">Capacidade: Especifica os volumes que o produto deve tratar e as quantidades de dados armazenados pelo produto. Certifique-se que a descrição do requisito é quantificável, podendo assim ser testado. Use uma unidade de medida tal como: a quantidade de clientes ou transações que o sistema pode acomodar, uso dos recursos (memória, </w:t>
+      </w:r>
+      <w:proofErr w:type="gramStart"/>
+      <w:r>
+        <w:rPr>
+          <w:i/>
+          <w:color w:val="0000FF"/>
+        </w:rPr>
+        <w:t xml:space="preserve">disco, </w:t>
       </w:r>
       <w:proofErr w:type="spellStart"/>
       <w:r>
@@ -5560,6 +6210,7 @@
         <w:t>etc</w:t>
       </w:r>
       <w:proofErr w:type="spellEnd"/>
+      <w:proofErr w:type="gramEnd"/>
       <w:r>
         <w:rPr>
           <w:i/>
@@ -5589,7 +6240,23 @@
           <w:i/>
           <w:color w:val="0000FF"/>
         </w:rPr>
-        <w:t>O produto pode atender a 300 usuários simultâneos no período de 9:00h as 11:00h.</w:t>
+        <w:t xml:space="preserve">O produto pode atender a 300 usuários simultâneos no período </w:t>
+      </w:r>
+      <w:proofErr w:type="gramStart"/>
+      <w:r>
+        <w:rPr>
+          <w:i/>
+          <w:color w:val="0000FF"/>
+        </w:rPr>
+        <w:t>de 9:00h as</w:t>
+      </w:r>
+      <w:proofErr w:type="gramEnd"/>
+      <w:r>
+        <w:rPr>
+          <w:i/>
+          <w:color w:val="0000FF"/>
+        </w:rPr>
+        <w:t xml:space="preserve"> 11:00h.</w:t>
       </w:r>
     </w:p>
     <w:p>
@@ -5695,11 +6362,11 @@
         </w:numPr>
         <w:ind w:left="720" w:hanging="720"/>
       </w:pPr>
-      <w:bookmarkStart w:id="16" w:name="_Toc130069444"/>
+      <w:bookmarkStart w:id="19" w:name="_Toc130835963"/>
       <w:r>
         <w:t>&lt;Requisito de Desempenho Um&gt;</w:t>
       </w:r>
-      <w:bookmarkEnd w:id="16"/>
+      <w:bookmarkEnd w:id="19"/>
     </w:p>
     <w:p>
       <w:pPr>
@@ -5733,11 +6400,11 @@
           <w:numId w:val="2"/>
         </w:numPr>
       </w:pPr>
-      <w:bookmarkStart w:id="17" w:name="_Toc130069445"/>
+      <w:bookmarkStart w:id="20" w:name="_Toc130835964"/>
       <w:r>
         <w:t>Suportabilidade</w:t>
       </w:r>
-      <w:bookmarkEnd w:id="17"/>
+      <w:bookmarkEnd w:id="20"/>
     </w:p>
     <w:p>
       <w:pPr>
@@ -5842,6 +6509,7 @@
           <w:i/>
           <w:color w:val="0000FF"/>
         </w:rPr>
+        <w:lastRenderedPageBreak/>
         <w:t>Configurabilidade: o produto será configurado após ter sido implantado? De que forma o sistema será configurado?</w:t>
       </w:r>
     </w:p>
@@ -6036,7 +6704,6 @@
           <w:i/>
           <w:color w:val="0000FF"/>
         </w:rPr>
-        <w:lastRenderedPageBreak/>
         <w:t>Escalabilidade: Qual o volume de usuários e dados o sistema irá suportar? Especifica o crescimento previsto que o produto deve suportar à medida que os negócios cresçam (ou que se espera que cresçam), os produtos de software devem aumentar suas capacidades para lidar com novos volumes. Isto pode ser expresso como uma tendência no tempo.</w:t>
       </w:r>
     </w:p>
@@ -6098,11 +6765,11 @@
         </w:numPr>
         <w:ind w:left="720" w:hanging="720"/>
       </w:pPr>
-      <w:bookmarkStart w:id="18" w:name="_Toc130069446"/>
+      <w:bookmarkStart w:id="21" w:name="_Toc130835965"/>
       <w:r>
         <w:t>&lt;Requisito de Suportabilidade Um&gt;</w:t>
       </w:r>
-      <w:bookmarkEnd w:id="18"/>
+      <w:bookmarkEnd w:id="21"/>
     </w:p>
     <w:p>
       <w:pPr>
@@ -6136,11 +6803,11 @@
           <w:numId w:val="2"/>
         </w:numPr>
       </w:pPr>
-      <w:bookmarkStart w:id="19" w:name="_Toc130069447"/>
+      <w:bookmarkStart w:id="22" w:name="_Toc130835966"/>
       <w:r>
         <w:t>Restrições de Design</w:t>
       </w:r>
-      <w:bookmarkEnd w:id="19"/>
+      <w:bookmarkEnd w:id="22"/>
     </w:p>
     <w:p>
       <w:pPr>
@@ -6187,7 +6854,23 @@
           <w:i/>
           <w:color w:val="0000FF"/>
         </w:rPr>
-        <w:t>Deve-se utilizar para adicionar requisitos relativos a arquitetura da aplicação que será desenvolvida, processo de software que será utilizado, linguagens de programação que serão utilizadas, requisitos de design da aplicação, ferramentas e ides de desenvolvimento</w:t>
+        <w:t xml:space="preserve">Deve-se utilizar para adicionar requisitos relativos </w:t>
+      </w:r>
+      <w:proofErr w:type="gramStart"/>
+      <w:r>
+        <w:rPr>
+          <w:i/>
+          <w:color w:val="0000FF"/>
+        </w:rPr>
+        <w:t>a</w:t>
+      </w:r>
+      <w:proofErr w:type="gramEnd"/>
+      <w:r>
+        <w:rPr>
+          <w:i/>
+          <w:color w:val="0000FF"/>
+        </w:rPr>
+        <w:t xml:space="preserve"> arquitetura da aplicação que será desenvolvida, processo de software que será utilizado, linguagens de programação que serão utilizadas, requisitos de design da aplicação, ferramentas e ides de desenvolvimento</w:t>
       </w:r>
     </w:p>
     <w:p>
@@ -6235,7 +6918,23 @@
           <w:i/>
           <w:color w:val="0000FF"/>
         </w:rPr>
-        <w:t>Componentes de Terceiros: Especifica qualquer legado, COTS ou componentes de código livre que tenha sido exigido seu uso com o sistema.</w:t>
+        <w:t xml:space="preserve">Componentes de Terceiros: </w:t>
+      </w:r>
+      <w:proofErr w:type="gramStart"/>
+      <w:r>
+        <w:rPr>
+          <w:i/>
+          <w:color w:val="0000FF"/>
+        </w:rPr>
+        <w:t>Especifica</w:t>
+      </w:r>
+      <w:proofErr w:type="gramEnd"/>
+      <w:r>
+        <w:rPr>
+          <w:i/>
+          <w:color w:val="0000FF"/>
+        </w:rPr>
+        <w:t xml:space="preserve"> qualquer legado, COTS ou componentes de código livre que tenha sido exigido seu uso com o sistema.</w:t>
       </w:r>
     </w:p>
     <w:p>
@@ -6307,6 +7006,7 @@
           <w:i/>
           <w:color w:val="0000FF"/>
         </w:rPr>
+        <w:lastRenderedPageBreak/>
         <w:t>limites de Recursos: Especifica os requisitos sobre o uso de recursos de sistema, tais como memória e espaço de disco rígido</w:t>
       </w:r>
     </w:p>
@@ -6343,11 +7043,11 @@
         </w:numPr>
         <w:ind w:left="720" w:hanging="720"/>
       </w:pPr>
-      <w:bookmarkStart w:id="20" w:name="_Toc130069448"/>
+      <w:bookmarkStart w:id="23" w:name="_Toc130835967"/>
       <w:r>
         <w:t>&lt;Restrição de Design Um&gt;</w:t>
       </w:r>
-      <w:bookmarkEnd w:id="20"/>
+      <w:bookmarkEnd w:id="23"/>
     </w:p>
     <w:p>
       <w:pPr>
@@ -6381,11 +7081,11 @@
           <w:numId w:val="2"/>
         </w:numPr>
       </w:pPr>
-      <w:bookmarkStart w:id="21" w:name="_Toc130069449"/>
+      <w:bookmarkStart w:id="24" w:name="_Toc130835968"/>
       <w:r>
         <w:t>Documentação do Usuário On-line e Requisitos do Sistema de Ajuda</w:t>
       </w:r>
-      <w:bookmarkEnd w:id="21"/>
+      <w:bookmarkEnd w:id="24"/>
     </w:p>
     <w:p>
       <w:pPr>
@@ -6419,11 +7119,11 @@
           <w:numId w:val="2"/>
         </w:numPr>
       </w:pPr>
-      <w:bookmarkStart w:id="22" w:name="_Toc130069450"/>
+      <w:bookmarkStart w:id="25" w:name="_Toc130835969"/>
       <w:r>
         <w:t>Componentes Comprados</w:t>
       </w:r>
-      <w:bookmarkEnd w:id="22"/>
+      <w:bookmarkEnd w:id="25"/>
     </w:p>
     <w:p>
       <w:pPr>
@@ -6457,11 +7157,11 @@
           <w:numId w:val="2"/>
         </w:numPr>
       </w:pPr>
-      <w:bookmarkStart w:id="23" w:name="_Toc130069451"/>
+      <w:bookmarkStart w:id="26" w:name="_Toc130835970"/>
       <w:r>
         <w:t>Interfaces</w:t>
       </w:r>
-      <w:bookmarkEnd w:id="23"/>
+      <w:bookmarkEnd w:id="26"/>
     </w:p>
     <w:p>
       <w:pPr>
@@ -6496,11 +7196,11 @@
         </w:numPr>
         <w:ind w:left="720" w:hanging="720"/>
       </w:pPr>
-      <w:bookmarkStart w:id="24" w:name="_Toc130069452"/>
+      <w:bookmarkStart w:id="27" w:name="_Toc130835971"/>
       <w:r>
         <w:t>Interfaces com o Usuário</w:t>
       </w:r>
-      <w:bookmarkEnd w:id="24"/>
+      <w:bookmarkEnd w:id="27"/>
     </w:p>
     <w:p>
       <w:pPr>
@@ -6571,7 +7271,6 @@
           <w:i/>
           <w:color w:val="0000FF"/>
         </w:rPr>
-        <w:lastRenderedPageBreak/>
         <w:t>“Para o usuário será criado, as telas de cadastro de cliente, software, prioridade, cliente, usuário e chamado, e a tela de gerenciamento de chamados.”</w:t>
       </w:r>
     </w:p>
@@ -6959,7 +7658,23 @@
                 <w:i/>
                 <w:color w:val="0000FF"/>
               </w:rPr>
-              <w:t>Interface on-line para impressão dos pedidos de venda e compra feitos. . Contendo os campos X, Y, Z</w:t>
+              <w:t>Interface on-line para impressão dos pedidos de venda e compra feitos</w:t>
+            </w:r>
+            <w:proofErr w:type="gramStart"/>
+            <w:r>
+              <w:rPr>
+                <w:i/>
+                <w:color w:val="0000FF"/>
+              </w:rPr>
+              <w:t>. .</w:t>
+            </w:r>
+            <w:proofErr w:type="gramEnd"/>
+            <w:r>
+              <w:rPr>
+                <w:i/>
+                <w:color w:val="0000FF"/>
+              </w:rPr>
+              <w:t xml:space="preserve"> Contendo os campos X, Y, Z</w:t>
             </w:r>
           </w:p>
         </w:tc>
@@ -6986,7 +7701,31 @@
           <w:i/>
           <w:color w:val="0000FF"/>
         </w:rPr>
-        <w:t>Descreve os requisitos relacionados às interfaces de usuário que devem ser implementadas pelo software. A intenção desta seção é declarar os requisitos, mas não descrever a própria interface de usuário, porque o design da interface pode sobrepor o processo de obtenção dos requisitos. Isto é particularmente verdadeiro se você estiver usando a prototipagem como parte de seu processo de coleta de requisitos. À medida que você desenvolver os protótipos, é importante capturar os requisitos que se relacionam aos aspectos visuais da interface de usuário. Ou seja, esteja certo que você compreende as intenções do seu cliente para os aspectos visuais do produto. Registre-os como requisitos, ao invés de meramente usar um protótipo para aprovação.</w:t>
+        <w:t xml:space="preserve">Descreve os requisitos relacionados às interfaces de usuário que devem ser implementadas pelo software. A intenção desta seção é declarar os requisitos, mas não descrever a própria interface de usuário, porque o design da interface pode sobrepor o processo de obtenção dos requisitos. Isto é particularmente verdadeiro se você estiver usando a prototipagem como parte de seu processo de coleta de requisitos. À medida que você desenvolver os protótipos, é importante capturar os requisitos que se relacionam aos aspectos visuais da interface de usuário. Ou seja, esteja certo </w:t>
+      </w:r>
+      <w:proofErr w:type="gramStart"/>
+      <w:r>
+        <w:rPr>
+          <w:i/>
+          <w:color w:val="0000FF"/>
+        </w:rPr>
+        <w:t>que</w:t>
+      </w:r>
+      <w:proofErr w:type="gramEnd"/>
+      <w:r>
+        <w:rPr>
+          <w:i/>
+          <w:color w:val="0000FF"/>
+        </w:rPr>
+        <w:t xml:space="preserve"> você compreende as intenções do seu </w:t>
+      </w:r>
+      <w:r>
+        <w:rPr>
+          <w:i/>
+          <w:color w:val="0000FF"/>
+        </w:rPr>
+        <w:lastRenderedPageBreak/>
+        <w:t>cliente para os aspectos visuais do produto. Registre-os como requisitos, ao invés de meramente usar um protótipo para aprovação.</w:t>
       </w:r>
     </w:p>
     <w:p>
@@ -7027,7 +7766,23 @@
           <w:i/>
           <w:color w:val="0000FF"/>
         </w:rPr>
-        <w:t>Aspectos Visuais: Uma descrição da aparência e da disposição estética da interface. Seu cliente pode ter lhe solicitado demandas específicas, tais como estilo, cores, grau de interação, etc. Esta seção captura os requisitos para a interface, e não o design da interface. A motivação é capturar as expectativas, as restrições e as demandas do cliente para a interface antes de projetá-la. Exemplos:</w:t>
+        <w:t xml:space="preserve">Aspectos Visuais: Uma descrição da aparência e da disposição estética da interface. Seu cliente pode ter lhe solicitado demandas específicas, tais como estilo, cores, grau de </w:t>
+      </w:r>
+      <w:proofErr w:type="gramStart"/>
+      <w:r>
+        <w:rPr>
+          <w:i/>
+          <w:color w:val="0000FF"/>
+        </w:rPr>
+        <w:t>interação, etc.</w:t>
+      </w:r>
+      <w:proofErr w:type="gramEnd"/>
+      <w:r>
+        <w:rPr>
+          <w:i/>
+          <w:color w:val="0000FF"/>
+        </w:rPr>
+        <w:t xml:space="preserve"> Esta seção captura os requisitos para a interface, e não o design da interface. A motivação é capturar as expectativas, as restrições e as demandas do cliente para a interface antes de projetá-la. Exemplos:</w:t>
       </w:r>
     </w:p>
     <w:p>
@@ -7283,11 +8038,11 @@
         </w:numPr>
         <w:ind w:left="720" w:hanging="720"/>
       </w:pPr>
-      <w:bookmarkStart w:id="25" w:name="_Toc130069453"/>
+      <w:bookmarkStart w:id="28" w:name="_Toc130835972"/>
       <w:r>
         <w:t>Interfaces de Hardware</w:t>
       </w:r>
-      <w:bookmarkEnd w:id="25"/>
+      <w:bookmarkEnd w:id="28"/>
     </w:p>
     <w:p>
       <w:pPr>
@@ -7334,7 +8089,23 @@
           <w:i/>
           <w:color w:val="0000FF"/>
         </w:rPr>
-        <w:t xml:space="preserve"> Interfaces de Hardware: Define qualquer interface de hardware que deve ser suportada pelo software, incluindo estrutura lógica, endereços físicos, comportamento previsto, etc.]</w:t>
+        <w:t xml:space="preserve"> Interfaces de Hardware: Define qualquer interface de hardware que deve ser suportada pelo software, incluindo estrutura lógica, endereços físicos, comportamento </w:t>
+      </w:r>
+      <w:proofErr w:type="gramStart"/>
+      <w:r>
+        <w:rPr>
+          <w:i/>
+          <w:color w:val="0000FF"/>
+        </w:rPr>
+        <w:t>previsto, etc.</w:t>
+      </w:r>
+      <w:proofErr w:type="gramEnd"/>
+      <w:r>
+        <w:rPr>
+          <w:i/>
+          <w:color w:val="0000FF"/>
+        </w:rPr>
+        <w:t>]</w:t>
       </w:r>
     </w:p>
     <w:p>
@@ -7346,11 +8117,11 @@
         </w:numPr>
         <w:ind w:left="720" w:hanging="720"/>
       </w:pPr>
-      <w:bookmarkStart w:id="26" w:name="_Toc130069454"/>
+      <w:bookmarkStart w:id="29" w:name="_Toc130835973"/>
       <w:r>
         <w:t>Interfaces de Software</w:t>
       </w:r>
-      <w:bookmarkEnd w:id="26"/>
+      <w:bookmarkEnd w:id="29"/>
     </w:p>
     <w:p>
       <w:pPr>
@@ -7480,11 +8251,11 @@
         </w:numPr>
         <w:ind w:left="720" w:hanging="720"/>
       </w:pPr>
-      <w:bookmarkStart w:id="27" w:name="_Toc130069455"/>
+      <w:bookmarkStart w:id="30" w:name="_Toc130835974"/>
       <w:r>
         <w:t>Interfaces de Comunicações</w:t>
       </w:r>
-      <w:bookmarkEnd w:id="27"/>
+      <w:bookmarkEnd w:id="30"/>
     </w:p>
     <w:p>
       <w:pPr>
@@ -7547,7 +8318,15 @@
           <w:i/>
           <w:color w:val="0000FF"/>
         </w:rPr>
-        <w:t xml:space="preserve">), dispositivos seriais remotos, </w:t>
+        <w:t xml:space="preserve">), dispositivos seriais </w:t>
+      </w:r>
+      <w:proofErr w:type="gramStart"/>
+      <w:r>
+        <w:rPr>
+          <w:i/>
+          <w:color w:val="0000FF"/>
+        </w:rPr>
+        <w:t xml:space="preserve">remotos, </w:t>
       </w:r>
       <w:proofErr w:type="spellStart"/>
       <w:r>
@@ -7558,6 +8337,7 @@
         <w:t>etc</w:t>
       </w:r>
       <w:proofErr w:type="spellEnd"/>
+      <w:proofErr w:type="gramEnd"/>
       <w:r>
         <w:rPr>
           <w:i/>
@@ -7574,11 +8354,11 @@
           <w:numId w:val="2"/>
         </w:numPr>
       </w:pPr>
-      <w:bookmarkStart w:id="28" w:name="_Toc130069456"/>
+      <w:bookmarkStart w:id="31" w:name="_Toc130835975"/>
       <w:r>
         <w:t>Padrões Aplicáveis</w:t>
       </w:r>
-      <w:bookmarkEnd w:id="28"/>
+      <w:bookmarkEnd w:id="31"/>
     </w:p>
     <w:p>
       <w:pPr>

</xml_diff>